<commit_message>
Finish 1, add table for task owner in 3
+ Finish posting and addressing feedback in 1.
+ Add table with task, task description, and task owner in 3
+ Format the document to add appropriate space for information
</commit_message>
<xml_diff>
--- a/FinalProjectDeliverable1.docx
+++ b/FinalProjectDeliverable1.docx
@@ -9,6 +9,102 @@
           <w:b/>
         </w:rPr>
       </w:pPr>
+    </w:p>
+    <w:p>
+      <w:pPr>
+        <w:jc w:val="center"/>
+        <w:rPr>
+          <w:b/>
+        </w:rPr>
+      </w:pPr>
+    </w:p>
+    <w:p>
+      <w:pPr>
+        <w:jc w:val="center"/>
+        <w:rPr>
+          <w:b/>
+        </w:rPr>
+      </w:pPr>
+    </w:p>
+    <w:p>
+      <w:pPr>
+        <w:jc w:val="center"/>
+        <w:rPr>
+          <w:b/>
+        </w:rPr>
+      </w:pPr>
+    </w:p>
+    <w:p>
+      <w:pPr>
+        <w:jc w:val="center"/>
+        <w:rPr>
+          <w:b/>
+        </w:rPr>
+      </w:pPr>
+    </w:p>
+    <w:p>
+      <w:pPr>
+        <w:jc w:val="center"/>
+        <w:rPr>
+          <w:b/>
+        </w:rPr>
+      </w:pPr>
+    </w:p>
+    <w:p>
+      <w:pPr>
+        <w:jc w:val="center"/>
+        <w:rPr>
+          <w:b/>
+        </w:rPr>
+      </w:pPr>
+    </w:p>
+    <w:p>
+      <w:pPr>
+        <w:jc w:val="center"/>
+        <w:rPr>
+          <w:b/>
+        </w:rPr>
+      </w:pPr>
+    </w:p>
+    <w:p>
+      <w:pPr>
+        <w:jc w:val="center"/>
+        <w:rPr>
+          <w:b/>
+        </w:rPr>
+      </w:pPr>
+    </w:p>
+    <w:p>
+      <w:pPr>
+        <w:jc w:val="center"/>
+        <w:rPr>
+          <w:b/>
+        </w:rPr>
+      </w:pPr>
+    </w:p>
+    <w:p>
+      <w:pPr>
+        <w:jc w:val="center"/>
+        <w:rPr>
+          <w:b/>
+        </w:rPr>
+      </w:pPr>
+    </w:p>
+    <w:p>
+      <w:pPr>
+        <w:jc w:val="center"/>
+        <w:rPr>
+          <w:b/>
+        </w:rPr>
+      </w:pPr>
+    </w:p>
+    <w:p>
+      <w:pPr>
+        <w:jc w:val="center"/>
+        <w:rPr>
+          <w:b/>
+        </w:rPr>
+      </w:pPr>
       <w:r>
         <w:rPr>
           <w:b/>
@@ -86,12 +182,38 @@
     <w:p>
       <w:pPr>
         <w:jc w:val="center"/>
-        <w:rPr>
-          <w:b/>
-        </w:rPr>
-      </w:pPr>
+      </w:pPr>
+      <w:r>
+        <w:t xml:space="preserve">By: </w:t>
+      </w:r>
       <w:r>
         <w:t>Tan Vo</w:t>
+      </w:r>
+      <w:r>
+        <w:t>, Daniel Nguyen, Stephen George, Quan Pham,</w:t>
+      </w:r>
+    </w:p>
+    <w:p>
+      <w:pPr>
+        <w:jc w:val="center"/>
+        <w:rPr>
+          <w:b/>
+        </w:rPr>
+      </w:pPr>
+      <w:r>
+        <w:t>Mir Ali</w:t>
+      </w:r>
+      <w:r>
+        <w:t xml:space="preserve">, </w:t>
+      </w:r>
+      <w:r>
+        <w:t>Samuel Preston</w:t>
+      </w:r>
+      <w:r>
+        <w:t xml:space="preserve">, </w:t>
+      </w:r>
+      <w:r>
+        <w:t>Amaan Babul</w:t>
       </w:r>
       <w:r>
         <w:br w:type="page"/>
@@ -109,6 +231,126 @@
         <w:t xml:space="preserve"> Please attach here the Final Project draft description (that contains the instructor feedback). It is ok to include a picture of the original document. Address the feedback provided for your proposal by listing what you did / plan to do to comply with those proposed changes and or requests for additions to your project.</w:t>
       </w:r>
     </w:p>
+    <w:tbl>
+      <w:tblPr>
+        <w:tblStyle w:val="TableGrid"/>
+        <w:tblW w:w="0" w:type="auto"/>
+        <w:tblLook w:val="04A0" w:firstRow="1" w:lastRow="0" w:firstColumn="1" w:lastColumn="0" w:noHBand="0" w:noVBand="1"/>
+      </w:tblPr>
+      <w:tblGrid>
+        <w:gridCol w:w="9350"/>
+      </w:tblGrid>
+      <w:tr>
+        <w:tc>
+          <w:tcPr>
+            <w:tcW w:w="9350" w:type="dxa"/>
+          </w:tcPr>
+          <w:p>
+            <w:pPr>
+              <w:rPr>
+                <w:b/>
+                <w:bCs/>
+              </w:rPr>
+            </w:pPr>
+            <w:r>
+              <w:rPr>
+                <w:b/>
+                <w:bCs/>
+              </w:rPr>
+              <w:t>Description</w:t>
+            </w:r>
+          </w:p>
+        </w:tc>
+      </w:tr>
+      <w:tr>
+        <w:tc>
+          <w:tcPr>
+            <w:tcW w:w="9350" w:type="dxa"/>
+          </w:tcPr>
+          <w:p>
+            <w:r>
+              <w:rPr>
+                <w:lang w:val="en-US"/>
+              </w:rPr>
+              <w:t>We'll be creating a mobile expense-sharing app to streamline the process of splitting costs among multiple people. Our goal is to simplify shared financial management for roommates, households, travel groups, teams, and event organizers to promote transparency and reduce conflicts in real-life scenarios.</w:t>
+            </w:r>
+          </w:p>
+        </w:tc>
+      </w:tr>
+    </w:tbl>
+    <w:p>
+      <w:r>
+        <w:drawing>
+          <wp:inline distT="0" distB="0" distL="0" distR="0" wp14:anchorId="2660E4E0" wp14:editId="0F89000A">
+            <wp:extent cx="5943600" cy="927735"/>
+            <wp:effectExtent l="0" t="0" r="0" b="5715"/>
+            <wp:docPr id="1419545565" name="Picture 1" descr="Screenshot of Feedback">
+              <a:extLst xmlns:a="http://schemas.openxmlformats.org/drawingml/2006/main">
+                <a:ext uri="{C183D7F6-B498-43B3-948B-1728B52AA6E4}">
+                  <adec:decorative xmlns:adec="http://schemas.microsoft.com/office/drawing/2017/decorative" val="0"/>
+                </a:ext>
+              </a:extLst>
+            </wp:docPr>
+            <wp:cNvGraphicFramePr>
+              <a:graphicFrameLocks xmlns:a="http://schemas.openxmlformats.org/drawingml/2006/main" noChangeAspect="1"/>
+            </wp:cNvGraphicFramePr>
+            <a:graphic xmlns:a="http://schemas.openxmlformats.org/drawingml/2006/main">
+              <a:graphicData uri="http://schemas.openxmlformats.org/drawingml/2006/picture">
+                <pic:pic xmlns:pic="http://schemas.openxmlformats.org/drawingml/2006/picture">
+                  <pic:nvPicPr>
+                    <pic:cNvPr id="1419545565" name="Picture 1" descr="Screenshot of Feedback">
+                      <a:extLst>
+                        <a:ext uri="{C183D7F6-B498-43B3-948B-1728B52AA6E4}">
+                          <adec:decorative xmlns:adec="http://schemas.microsoft.com/office/drawing/2017/decorative" val="0"/>
+                        </a:ext>
+                      </a:extLst>
+                    </pic:cNvPr>
+                    <pic:cNvPicPr/>
+                  </pic:nvPicPr>
+                  <pic:blipFill>
+                    <a:blip r:embed="rId5"/>
+                    <a:stretch>
+                      <a:fillRect/>
+                    </a:stretch>
+                  </pic:blipFill>
+                  <pic:spPr>
+                    <a:xfrm>
+                      <a:off x="0" y="0"/>
+                      <a:ext cx="5943600" cy="927735"/>
+                    </a:xfrm>
+                    <a:prstGeom prst="rect">
+                      <a:avLst/>
+                    </a:prstGeom>
+                  </pic:spPr>
+                </pic:pic>
+              </a:graphicData>
+            </a:graphic>
+          </wp:inline>
+        </w:drawing>
+      </w:r>
+    </w:p>
+    <w:tbl>
+      <w:tblPr>
+        <w:tblStyle w:val="TableGrid"/>
+        <w:tblW w:w="0" w:type="auto"/>
+        <w:tblLook w:val="04A0" w:firstRow="1" w:lastRow="0" w:firstColumn="1" w:lastColumn="0" w:noHBand="0" w:noVBand="1"/>
+      </w:tblPr>
+      <w:tblGrid>
+        <w:gridCol w:w="9350"/>
+      </w:tblGrid>
+      <w:tr>
+        <w:tc>
+          <w:tcPr>
+            <w:tcW w:w="9350" w:type="dxa"/>
+          </w:tcPr>
+          <w:p>
+            <w:r>
+              <w:t xml:space="preserve">In compliance with the feedback, we will include the comparison with similar applications to make sure that our design is unique from our competitor. </w:t>
+            </w:r>
+          </w:p>
+        </w:tc>
+      </w:tr>
+    </w:tbl>
     <w:p/>
     <w:p>
       <w:r>
@@ -118,17 +360,32 @@
         <w:t>2. [10 POINTS]</w:t>
       </w:r>
       <w:r>
-        <w:t xml:space="preserve"> Setting up a Github repository. Please use your utdallas email accounts only for each group member.</w:t>
-      </w:r>
-    </w:p>
-    <w:p>
-      <w:r>
-        <w:t>1.1. Each team member should create a GitHub account if you don’t already have one</w:t>
-      </w:r>
-    </w:p>
-    <w:p>
-      <w:r>
-        <w:t>1.2. Create a GitHub repository named 3354-teamName. (whatever your team name will be).</w:t>
+        <w:t xml:space="preserve"> Setting up a </w:t>
+      </w:r>
+      <w:r>
+        <w:t>GitHub</w:t>
+      </w:r>
+      <w:r>
+        <w:t xml:space="preserve"> repository. Please use your utdallas email accounts only for each group member.</w:t>
+      </w:r>
+    </w:p>
+    <w:p>
+      <w:r>
+        <w:t xml:space="preserve">1.1. Each team member should create a GitHub account if you don’t already have </w:t>
+      </w:r>
+      <w:r>
+        <w:t>one.</w:t>
+      </w:r>
+    </w:p>
+    <w:p>
+      <w:r>
+        <w:t xml:space="preserve">1.2. Create a GitHub repository named 3354-teamName. (whatever your </w:t>
+      </w:r>
+      <w:r>
+        <w:t>team’s</w:t>
+      </w:r>
+      <w:r>
+        <w:t xml:space="preserve"> name will be).</w:t>
       </w:r>
     </w:p>
     <w:p>
@@ -171,12 +428,26 @@
     </w:p>
     <w:p>
       <w:r>
-        <w:t>1.5. Make another commit including a pdf/txt/doc file named “project_scope”. If you choose a predefined topic (one of the 4 topics described in the “Project Topic Ideas” section of this document), the contents of the file should be identical to the corresponding project in this section. If you choose other topics, the contents should follow a similar structure.</w:t>
-      </w:r>
-    </w:p>
-    <w:p>
-      <w:r>
-        <w:t>1.6. Keep all your project related files in your repository as we will check them. Include the URL of your team project repository into your project deliverable 1 report.</w:t>
+        <w:t>1.5. Make another commit including a pdf/txt/doc file named “</w:t>
+      </w:r>
+      <w:proofErr w:type="spellStart"/>
+      <w:r>
+        <w:t>project_scope</w:t>
+      </w:r>
+      <w:proofErr w:type="spellEnd"/>
+      <w:r>
+        <w:t>”. If you choose a predefined topic (one of the 4 topics described in the “Project Topic Ideas” section of this document), the contents of the file should be identical to the corresponding project in this section. If you choose other topics, the contents should follow a similar structure.</w:t>
+      </w:r>
+    </w:p>
+    <w:p>
+      <w:r>
+        <w:t xml:space="preserve">1.6. Keep all your </w:t>
+      </w:r>
+      <w:r>
+        <w:t>project-related</w:t>
+      </w:r>
+      <w:r>
+        <w:t xml:space="preserve"> files in your repository as we will check them. Include the URL of your team project repository into your project deliverable 1 report.</w:t>
       </w:r>
     </w:p>
     <w:p>
@@ -211,6 +482,7 @@
         </w:numPr>
       </w:pPr>
       <w:r>
+        <w:lastRenderedPageBreak/>
         <w:t>Do not include credentials (e.g., UTD ID) in the repository.</w:t>
       </w:r>
     </w:p>
@@ -237,6 +509,460 @@
         <w:t xml:space="preserve"> Delegation of tasks: Who is doing what. If no contribution, please specify as it will help us grade each group member fairly.</w:t>
       </w:r>
     </w:p>
+    <w:tbl>
+      <w:tblPr>
+        <w:tblStyle w:val="TableGrid"/>
+        <w:tblW w:w="6925" w:type="dxa"/>
+        <w:tblLook w:val="04A0" w:firstRow="1" w:lastRow="0" w:firstColumn="1" w:lastColumn="0" w:noHBand="0" w:noVBand="1"/>
+      </w:tblPr>
+      <w:tblGrid>
+        <w:gridCol w:w="723"/>
+        <w:gridCol w:w="3232"/>
+        <w:gridCol w:w="2970"/>
+      </w:tblGrid>
+      <w:tr>
+        <w:tc>
+          <w:tcPr>
+            <w:tcW w:w="723" w:type="dxa"/>
+          </w:tcPr>
+          <w:p>
+            <w:pPr>
+              <w:jc w:val="center"/>
+              <w:rPr>
+                <w:b/>
+                <w:bCs/>
+              </w:rPr>
+            </w:pPr>
+            <w:r>
+              <w:rPr>
+                <w:b/>
+                <w:bCs/>
+              </w:rPr>
+              <w:t>Task</w:t>
+            </w:r>
+          </w:p>
+        </w:tc>
+        <w:tc>
+          <w:tcPr>
+            <w:tcW w:w="3232" w:type="dxa"/>
+          </w:tcPr>
+          <w:p>
+            <w:pPr>
+              <w:jc w:val="center"/>
+              <w:rPr>
+                <w:b/>
+                <w:bCs/>
+              </w:rPr>
+            </w:pPr>
+            <w:r>
+              <w:rPr>
+                <w:b/>
+                <w:bCs/>
+              </w:rPr>
+              <w:t>Task Description</w:t>
+            </w:r>
+          </w:p>
+        </w:tc>
+        <w:tc>
+          <w:tcPr>
+            <w:tcW w:w="2970" w:type="dxa"/>
+          </w:tcPr>
+          <w:p>
+            <w:pPr>
+              <w:jc w:val="center"/>
+              <w:rPr>
+                <w:b/>
+                <w:bCs/>
+              </w:rPr>
+            </w:pPr>
+            <w:r>
+              <w:rPr>
+                <w:b/>
+                <w:bCs/>
+              </w:rPr>
+              <w:t>Task Owner</w:t>
+            </w:r>
+          </w:p>
+        </w:tc>
+      </w:tr>
+      <w:tr>
+        <w:tc>
+          <w:tcPr>
+            <w:tcW w:w="723" w:type="dxa"/>
+          </w:tcPr>
+          <w:p>
+            <w:pPr>
+              <w:jc w:val="right"/>
+            </w:pPr>
+            <w:r>
+              <w:t xml:space="preserve">2.1.3  </w:t>
+            </w:r>
+          </w:p>
+        </w:tc>
+        <w:tc>
+          <w:tcPr>
+            <w:tcW w:w="3232" w:type="dxa"/>
+          </w:tcPr>
+          <w:p>
+            <w:r>
+              <w:t>GitHub Invitation</w:t>
+            </w:r>
+          </w:p>
+        </w:tc>
+        <w:tc>
+          <w:tcPr>
+            <w:tcW w:w="2970" w:type="dxa"/>
+          </w:tcPr>
+          <w:p>
+            <w:pPr>
+              <w:jc w:val="center"/>
+            </w:pPr>
+          </w:p>
+        </w:tc>
+      </w:tr>
+      <w:tr>
+        <w:tc>
+          <w:tcPr>
+            <w:tcW w:w="723" w:type="dxa"/>
+          </w:tcPr>
+          <w:p>
+            <w:pPr>
+              <w:jc w:val="right"/>
+            </w:pPr>
+            <w:r>
+              <w:t xml:space="preserve">2.1.4 </w:t>
+            </w:r>
+          </w:p>
+        </w:tc>
+        <w:tc>
+          <w:tcPr>
+            <w:tcW w:w="3232" w:type="dxa"/>
+          </w:tcPr>
+          <w:p>
+            <w:r>
+              <w:t>README</w:t>
+            </w:r>
+          </w:p>
+        </w:tc>
+        <w:tc>
+          <w:tcPr>
+            <w:tcW w:w="2970" w:type="dxa"/>
+          </w:tcPr>
+          <w:p>
+            <w:pPr>
+              <w:jc w:val="center"/>
+            </w:pPr>
+            <w:r>
+              <w:t>Tan Vo</w:t>
+            </w:r>
+          </w:p>
+        </w:tc>
+      </w:tr>
+      <w:tr>
+        <w:tc>
+          <w:tcPr>
+            <w:tcW w:w="723" w:type="dxa"/>
+          </w:tcPr>
+          <w:p>
+            <w:pPr>
+              <w:jc w:val="right"/>
+            </w:pPr>
+            <w:r>
+              <w:t xml:space="preserve">2.1.5 </w:t>
+            </w:r>
+          </w:p>
+        </w:tc>
+        <w:tc>
+          <w:tcPr>
+            <w:tcW w:w="3232" w:type="dxa"/>
+          </w:tcPr>
+          <w:p>
+            <w:r>
+              <w:t>Project Scope</w:t>
+            </w:r>
+          </w:p>
+        </w:tc>
+        <w:tc>
+          <w:tcPr>
+            <w:tcW w:w="2970" w:type="dxa"/>
+          </w:tcPr>
+          <w:p>
+            <w:pPr>
+              <w:jc w:val="center"/>
+            </w:pPr>
+            <w:r>
+              <w:t>Stephen George</w:t>
+            </w:r>
+          </w:p>
+        </w:tc>
+      </w:tr>
+      <w:tr>
+        <w:tc>
+          <w:tcPr>
+            <w:tcW w:w="723" w:type="dxa"/>
+          </w:tcPr>
+          <w:p>
+            <w:pPr>
+              <w:jc w:val="right"/>
+            </w:pPr>
+            <w:r>
+              <w:t xml:space="preserve">4 </w:t>
+            </w:r>
+          </w:p>
+        </w:tc>
+        <w:tc>
+          <w:tcPr>
+            <w:tcW w:w="3232" w:type="dxa"/>
+          </w:tcPr>
+          <w:p>
+            <w:r>
+              <w:t>Process Model</w:t>
+            </w:r>
+          </w:p>
+        </w:tc>
+        <w:tc>
+          <w:tcPr>
+            <w:tcW w:w="2970" w:type="dxa"/>
+          </w:tcPr>
+          <w:p>
+            <w:pPr>
+              <w:jc w:val="center"/>
+            </w:pPr>
+            <w:r>
+              <w:t>Quan</w:t>
+            </w:r>
+          </w:p>
+        </w:tc>
+      </w:tr>
+      <w:tr>
+        <w:tc>
+          <w:tcPr>
+            <w:tcW w:w="723" w:type="dxa"/>
+          </w:tcPr>
+          <w:p>
+            <w:pPr>
+              <w:jc w:val="right"/>
+            </w:pPr>
+            <w:r>
+              <w:t>5.a</w:t>
+            </w:r>
+          </w:p>
+        </w:tc>
+        <w:tc>
+          <w:tcPr>
+            <w:tcW w:w="3232" w:type="dxa"/>
+          </w:tcPr>
+          <w:p>
+            <w:r>
+              <w:t>Functional Requirements</w:t>
+            </w:r>
+          </w:p>
+        </w:tc>
+        <w:tc>
+          <w:tcPr>
+            <w:tcW w:w="2970" w:type="dxa"/>
+          </w:tcPr>
+          <w:p>
+            <w:pPr>
+              <w:jc w:val="center"/>
+            </w:pPr>
+            <w:r>
+              <w:t>Daniel</w:t>
+            </w:r>
+          </w:p>
+        </w:tc>
+      </w:tr>
+      <w:tr>
+        <w:tc>
+          <w:tcPr>
+            <w:tcW w:w="723" w:type="dxa"/>
+          </w:tcPr>
+          <w:p>
+            <w:pPr>
+              <w:jc w:val="right"/>
+            </w:pPr>
+            <w:r>
+              <w:t>5.b</w:t>
+            </w:r>
+          </w:p>
+        </w:tc>
+        <w:tc>
+          <w:tcPr>
+            <w:tcW w:w="3232" w:type="dxa"/>
+          </w:tcPr>
+          <w:p>
+            <w:r>
+              <w:t>Nonfunctional Requirements</w:t>
+            </w:r>
+          </w:p>
+        </w:tc>
+        <w:tc>
+          <w:tcPr>
+            <w:tcW w:w="2970" w:type="dxa"/>
+          </w:tcPr>
+          <w:p>
+            <w:pPr>
+              <w:jc w:val="center"/>
+            </w:pPr>
+            <w:r>
+              <w:t>Mir</w:t>
+            </w:r>
+          </w:p>
+        </w:tc>
+      </w:tr>
+      <w:tr>
+        <w:tc>
+          <w:tcPr>
+            <w:tcW w:w="723" w:type="dxa"/>
+          </w:tcPr>
+          <w:p>
+            <w:pPr>
+              <w:jc w:val="right"/>
+            </w:pPr>
+            <w:r>
+              <w:t>6</w:t>
+            </w:r>
+          </w:p>
+        </w:tc>
+        <w:tc>
+          <w:tcPr>
+            <w:tcW w:w="3232" w:type="dxa"/>
+          </w:tcPr>
+          <w:p>
+            <w:r>
+              <w:t>Use case Diagram</w:t>
+            </w:r>
+          </w:p>
+        </w:tc>
+        <w:tc>
+          <w:tcPr>
+            <w:tcW w:w="2970" w:type="dxa"/>
+          </w:tcPr>
+          <w:p>
+            <w:pPr>
+              <w:jc w:val="center"/>
+            </w:pPr>
+            <w:r>
+              <w:t>Samuel</w:t>
+            </w:r>
+          </w:p>
+        </w:tc>
+      </w:tr>
+      <w:tr>
+        <w:tc>
+          <w:tcPr>
+            <w:tcW w:w="723" w:type="dxa"/>
+          </w:tcPr>
+          <w:p>
+            <w:pPr>
+              <w:jc w:val="right"/>
+            </w:pPr>
+            <w:r>
+              <w:t>7</w:t>
+            </w:r>
+          </w:p>
+        </w:tc>
+        <w:tc>
+          <w:tcPr>
+            <w:tcW w:w="3232" w:type="dxa"/>
+          </w:tcPr>
+          <w:p>
+            <w:r>
+              <w:t>Sequence Diagram</w:t>
+            </w:r>
+          </w:p>
+        </w:tc>
+        <w:tc>
+          <w:tcPr>
+            <w:tcW w:w="2970" w:type="dxa"/>
+          </w:tcPr>
+          <w:p>
+            <w:pPr>
+              <w:jc w:val="center"/>
+            </w:pPr>
+            <w:r>
+              <w:t>Tan</w:t>
+            </w:r>
+          </w:p>
+        </w:tc>
+      </w:tr>
+      <w:tr>
+        <w:tc>
+          <w:tcPr>
+            <w:tcW w:w="723" w:type="dxa"/>
+          </w:tcPr>
+          <w:p>
+            <w:pPr>
+              <w:jc w:val="right"/>
+            </w:pPr>
+            <w:r>
+              <w:t>8</w:t>
+            </w:r>
+          </w:p>
+        </w:tc>
+        <w:tc>
+          <w:tcPr>
+            <w:tcW w:w="3232" w:type="dxa"/>
+          </w:tcPr>
+          <w:p>
+            <w:r>
+              <w:t>Class Diagram</w:t>
+            </w:r>
+          </w:p>
+        </w:tc>
+        <w:tc>
+          <w:tcPr>
+            <w:tcW w:w="2970" w:type="dxa"/>
+          </w:tcPr>
+          <w:p>
+            <w:pPr>
+              <w:jc w:val="center"/>
+            </w:pPr>
+            <w:r>
+              <w:t>Shriniketh</w:t>
+            </w:r>
+          </w:p>
+        </w:tc>
+      </w:tr>
+      <w:tr>
+        <w:tc>
+          <w:tcPr>
+            <w:tcW w:w="723" w:type="dxa"/>
+          </w:tcPr>
+          <w:p>
+            <w:pPr>
+              <w:jc w:val="right"/>
+            </w:pPr>
+            <w:r>
+              <w:t>9</w:t>
+            </w:r>
+          </w:p>
+        </w:tc>
+        <w:tc>
+          <w:tcPr>
+            <w:tcW w:w="3232" w:type="dxa"/>
+          </w:tcPr>
+          <w:p>
+            <w:r>
+              <w:t>Architecture Design</w:t>
+            </w:r>
+          </w:p>
+        </w:tc>
+        <w:tc>
+          <w:tcPr>
+            <w:tcW w:w="2970" w:type="dxa"/>
+          </w:tcPr>
+          <w:p>
+            <w:pPr>
+              <w:jc w:val="center"/>
+            </w:pPr>
+            <w:r>
+              <w:t>Amaan</w:t>
+            </w:r>
+          </w:p>
+        </w:tc>
+      </w:tr>
+    </w:tbl>
     <w:p/>
     <w:p>
       <w:r>
@@ -249,6 +975,24 @@
         <w:t xml:space="preserve"> Which software process model is employed in the project and why. (Ch 2)</w:t>
       </w:r>
     </w:p>
+    <w:tbl>
+      <w:tblPr>
+        <w:tblStyle w:val="TableGrid"/>
+        <w:tblW w:w="0" w:type="auto"/>
+        <w:tblLook w:val="04A0" w:firstRow="1" w:lastRow="0" w:firstColumn="1" w:lastColumn="0" w:noHBand="0" w:noVBand="1"/>
+      </w:tblPr>
+      <w:tblGrid>
+        <w:gridCol w:w="9350"/>
+      </w:tblGrid>
+      <w:tr>
+        <w:tc>
+          <w:tcPr>
+            <w:tcW w:w="9350" w:type="dxa"/>
+          </w:tcPr>
+          <w:p/>
+        </w:tc>
+      </w:tr>
+    </w:tbl>
     <w:p/>
     <w:p>
       <w:r>
@@ -272,18 +1016,39 @@
         <w:t>5.a.) [5 POINTS]</w:t>
       </w:r>
       <w:r>
-        <w:t xml:space="preserve"> Functional requirements. To simplify your design, please keep your functional requirements in the range minimum 5 (five) to maximum 7 (seven). (Ch 4)</w:t>
-      </w:r>
-    </w:p>
+        <w:t xml:space="preserve"> Functional requirements. To simplify your design, please keep your functional requirements in the </w:t>
+      </w:r>
+      <w:r>
+        <w:t>range of</w:t>
+      </w:r>
+      <w:r>
+        <w:t xml:space="preserve"> minimum 5 (five) to maximum 7 (seven). (Ch 4)</w:t>
+      </w:r>
+    </w:p>
+    <w:tbl>
+      <w:tblPr>
+        <w:tblStyle w:val="TableGrid"/>
+        <w:tblW w:w="0" w:type="auto"/>
+        <w:tblInd w:w="720" w:type="dxa"/>
+        <w:tblLook w:val="04A0" w:firstRow="1" w:lastRow="0" w:firstColumn="1" w:lastColumn="0" w:noHBand="0" w:noVBand="1"/>
+      </w:tblPr>
+      <w:tblGrid>
+        <w:gridCol w:w="8630"/>
+      </w:tblGrid>
+      <w:tr>
+        <w:tc>
+          <w:tcPr>
+            <w:tcW w:w="9350" w:type="dxa"/>
+          </w:tcPr>
+          <w:p/>
+        </w:tc>
+      </w:tr>
+    </w:tbl>
+    <w:p/>
     <w:p>
       <w:pPr>
         <w:ind w:left="720"/>
       </w:pPr>
-    </w:p>
-    <w:p>
-      <w:pPr>
-        <w:ind w:left="720"/>
-      </w:pPr>
       <w:r>
         <w:rPr>
           <w:b/>
@@ -295,9 +1060,34 @@
       </w:r>
       <w:r>
         <w:lastRenderedPageBreak/>
-        <w:t>government/country based rules, requirements to be able to provide one for each. Please explicitly specify if you are considering such assumptions.)</w:t>
-      </w:r>
-    </w:p>
+        <w:t>government/</w:t>
+      </w:r>
+      <w:r>
+        <w:t>country-based</w:t>
+      </w:r>
+      <w:r>
+        <w:t xml:space="preserve"> rules, requirements to be able to provide one for each. Please explicitly specify if you are considering such assumptions.)</w:t>
+      </w:r>
+    </w:p>
+    <w:tbl>
+      <w:tblPr>
+        <w:tblStyle w:val="TableGrid"/>
+        <w:tblW w:w="0" w:type="auto"/>
+        <w:tblInd w:w="720" w:type="dxa"/>
+        <w:tblLook w:val="04A0" w:firstRow="1" w:lastRow="0" w:firstColumn="1" w:lastColumn="0" w:noHBand="0" w:noVBand="1"/>
+      </w:tblPr>
+      <w:tblGrid>
+        <w:gridCol w:w="8630"/>
+      </w:tblGrid>
+      <w:tr>
+        <w:tc>
+          <w:tcPr>
+            <w:tcW w:w="9350" w:type="dxa"/>
+          </w:tcPr>
+          <w:p/>
+        </w:tc>
+      </w:tr>
+    </w:tbl>
     <w:p/>
     <w:p>
       <w:r>
@@ -307,9 +1097,39 @@
         <w:t>6. [15 POINTS]</w:t>
       </w:r>
       <w:r>
-        <w:t xml:space="preserve"> Use case diagram – Provide a use case diagram (similar to Figure 5.5) for your project. Please note that there can be more than one use case diagrams as your project might be very comprehensive. (Ch 5 and Ch 7)</w:t>
-      </w:r>
-    </w:p>
+        <w:t xml:space="preserve"> Use case diagram – Provide a use case diagram (</w:t>
+      </w:r>
+      <w:r>
+        <w:t>like</w:t>
+      </w:r>
+      <w:r>
+        <w:t xml:space="preserve"> Figure 5.5) for your project. Please note that there can be more than one use case </w:t>
+      </w:r>
+      <w:r>
+        <w:t>diagram</w:t>
+      </w:r>
+      <w:r>
+        <w:t xml:space="preserve"> as your project might be very comprehensive. (Ch 5 and Ch 7)</w:t>
+      </w:r>
+    </w:p>
+    <w:tbl>
+      <w:tblPr>
+        <w:tblStyle w:val="TableGrid"/>
+        <w:tblW w:w="0" w:type="auto"/>
+        <w:tblLook w:val="04A0" w:firstRow="1" w:lastRow="0" w:firstColumn="1" w:lastColumn="0" w:noHBand="0" w:noVBand="1"/>
+      </w:tblPr>
+      <w:tblGrid>
+        <w:gridCol w:w="9350"/>
+      </w:tblGrid>
+      <w:tr>
+        <w:tc>
+          <w:tcPr>
+            <w:tcW w:w="9350" w:type="dxa"/>
+          </w:tcPr>
+          <w:p/>
+        </w:tc>
+      </w:tr>
+    </w:tbl>
     <w:p/>
     <w:p>
       <w:r>
@@ -319,9 +1139,33 @@
         <w:t>7. [15 POINTS]</w:t>
       </w:r>
       <w:r>
-        <w:t xml:space="preserve"> Sequence diagram – Provide sequence diagrams (similar to Figure 5.6 and Figure 5.7) for each use case of your project. Please note that there should be an individual sequence diagram for each use case of your project. (Ch 5 and Ch 7) </w:t>
-      </w:r>
-    </w:p>
+        <w:t xml:space="preserve"> Sequence diagram – Provide sequence diagrams (</w:t>
+      </w:r>
+      <w:r>
+        <w:t>like</w:t>
+      </w:r>
+      <w:r>
+        <w:t xml:space="preserve"> Figure 5.6 and Figure 5.7) for each use case of your project. Please note that there should be an individual sequence diagram for each use case of your project. (Ch 5 and Ch 7) </w:t>
+      </w:r>
+    </w:p>
+    <w:tbl>
+      <w:tblPr>
+        <w:tblStyle w:val="TableGrid"/>
+        <w:tblW w:w="0" w:type="auto"/>
+        <w:tblLook w:val="04A0" w:firstRow="1" w:lastRow="0" w:firstColumn="1" w:lastColumn="0" w:noHBand="0" w:noVBand="1"/>
+      </w:tblPr>
+      <w:tblGrid>
+        <w:gridCol w:w="9350"/>
+      </w:tblGrid>
+      <w:tr>
+        <w:tc>
+          <w:tcPr>
+            <w:tcW w:w="9350" w:type="dxa"/>
+          </w:tcPr>
+          <w:p/>
+        </w:tc>
+      </w:tr>
+    </w:tbl>
     <w:p>
       <w:pPr>
         <w:rPr>
@@ -337,9 +1181,39 @@
         <w:t>8. [15 POINTS]</w:t>
       </w:r>
       <w:r>
-        <w:t xml:space="preserve"> Class diagram – Provide a class diagram (similar to Figure 5.9) of your project. The class diagram should be unique (only one) and should include all classes of your project. Please make sure to include cardinalities, and relationship types (such as generalization and aggregation) between classes in your class diagram. Also make sure that each class has class name, attributes, and methods named (Ch 5). </w:t>
-      </w:r>
-    </w:p>
+        <w:t xml:space="preserve"> Class diagram – Provide a class diagram (</w:t>
+      </w:r>
+      <w:r>
+        <w:t>like</w:t>
+      </w:r>
+      <w:r>
+        <w:t xml:space="preserve"> Figure 5.9) of your project. The class diagram should be unique (only one) and should include all classes of your project. Please make sure to include cardinalities, and relationship types (such as generalization and aggregation) between classes in your class diagram. Also make sure that each class has </w:t>
+      </w:r>
+      <w:r>
+        <w:t>a class</w:t>
+      </w:r>
+      <w:r>
+        <w:t xml:space="preserve"> name, attributes, and methods named (Ch 5). </w:t>
+      </w:r>
+    </w:p>
+    <w:tbl>
+      <w:tblPr>
+        <w:tblStyle w:val="TableGrid"/>
+        <w:tblW w:w="0" w:type="auto"/>
+        <w:tblLook w:val="04A0" w:firstRow="1" w:lastRow="0" w:firstColumn="1" w:lastColumn="0" w:noHBand="0" w:noVBand="1"/>
+      </w:tblPr>
+      <w:tblGrid>
+        <w:gridCol w:w="9350"/>
+      </w:tblGrid>
+      <w:tr>
+        <w:tc>
+          <w:tcPr>
+            <w:tcW w:w="9350" w:type="dxa"/>
+          </w:tcPr>
+          <w:p/>
+        </w:tc>
+      </w:tr>
+    </w:tbl>
     <w:p>
       <w:pPr>
         <w:rPr>
@@ -355,9 +1229,96 @@
         <w:t>9. [15 POINTS]</w:t>
       </w:r>
       <w:r>
-        <w:t xml:space="preserve"> Architectural design – Provide an architectural design of your project. Based on the characteristics of your project, choose and apply only one appropriate architectural pattern from the following list: (Ch 6 section 6.3) 9.1. Model-View-Controller (MVC) pattern (similar to Figure 6.6) 9.2. Layered architecture pattern (similar to Figure 6.9) 9.3. Repository architecture pattern (similar to Figure 6.11) 9.4. Client-server architecture pattern (similar to Figure 6.13) 9.5. Pipe and filter architecture pattern (similar to Figure 6.15)</w:t>
-      </w:r>
-    </w:p>
+        <w:t xml:space="preserve"> Architectural design – Provide an architectural design of your project. Based on the characteristics of your project, </w:t>
+      </w:r>
+      <w:proofErr w:type="gramStart"/>
+      <w:r>
+        <w:t>choose</w:t>
+      </w:r>
+      <w:proofErr w:type="gramEnd"/>
+      <w:r>
+        <w:t xml:space="preserve"> and apply only one appropriate architectural pattern from the following list: </w:t>
+      </w:r>
+    </w:p>
+    <w:p>
+      <w:r>
+        <w:t xml:space="preserve">(Ch 6 section 6.3) </w:t>
+      </w:r>
+    </w:p>
+    <w:p>
+      <w:r>
+        <w:t>9.1. Model-View-Controller (MVC) pattern (</w:t>
+      </w:r>
+      <w:r>
+        <w:t>like</w:t>
+      </w:r>
+      <w:r>
+        <w:t xml:space="preserve"> Figure 6.6) </w:t>
+      </w:r>
+    </w:p>
+    <w:p>
+      <w:r>
+        <w:t>9.2. Layered architecture pattern (</w:t>
+      </w:r>
+      <w:r>
+        <w:t>like</w:t>
+      </w:r>
+      <w:r>
+        <w:t xml:space="preserve"> Figure 6.9) </w:t>
+      </w:r>
+    </w:p>
+    <w:p>
+      <w:r>
+        <w:t>9.3. Repository architecture pattern (</w:t>
+      </w:r>
+      <w:r>
+        <w:t>like</w:t>
+      </w:r>
+      <w:r>
+        <w:t xml:space="preserve"> Figure 6.11) </w:t>
+      </w:r>
+    </w:p>
+    <w:p>
+      <w:r>
+        <w:t>9.4. Client-server architecture pattern (</w:t>
+      </w:r>
+      <w:r>
+        <w:t>like</w:t>
+      </w:r>
+      <w:r>
+        <w:t xml:space="preserve"> Figure 6.13) </w:t>
+      </w:r>
+    </w:p>
+    <w:p>
+      <w:r>
+        <w:t>9.5. Pipe and filter architecture pattern (</w:t>
+      </w:r>
+      <w:r>
+        <w:t>like</w:t>
+      </w:r>
+      <w:r>
+        <w:t xml:space="preserve"> Figure 6.15)</w:t>
+      </w:r>
+    </w:p>
+    <w:tbl>
+      <w:tblPr>
+        <w:tblStyle w:val="TableGrid"/>
+        <w:tblW w:w="0" w:type="auto"/>
+        <w:tblLook w:val="04A0" w:firstRow="1" w:lastRow="0" w:firstColumn="1" w:lastColumn="0" w:noHBand="0" w:noVBand="1"/>
+      </w:tblPr>
+      <w:tblGrid>
+        <w:gridCol w:w="9350"/>
+      </w:tblGrid>
+      <w:tr>
+        <w:tc>
+          <w:tcPr>
+            <w:tcW w:w="9350" w:type="dxa"/>
+          </w:tcPr>
+          <w:p/>
+        </w:tc>
+      </w:tr>
+    </w:tbl>
+    <w:p/>
     <w:sectPr>
       <w:pgSz w:w="12240" w:h="15840"/>
       <w:pgMar w:top="1440" w:right="1440" w:bottom="1440" w:left="1440" w:header="720" w:footer="720" w:gutter="0"/>
@@ -502,7 +1463,7 @@
     </w:rPrDefault>
     <w:pPrDefault>
       <w:pPr>
-        <w:spacing w:line="276" w:lineRule="auto"/>
+        <w:spacing w:before="120" w:after="120"/>
       </w:pPr>
     </w:pPrDefault>
   </w:docDefaults>
@@ -897,7 +1858,7 @@
     <w:pPr>
       <w:keepNext/>
       <w:keepLines/>
-      <w:spacing w:before="400" w:after="120"/>
+      <w:spacing w:before="400"/>
       <w:outlineLvl w:val="0"/>
     </w:pPr>
     <w:rPr>
@@ -916,7 +1877,7 @@
     <w:pPr>
       <w:keepNext/>
       <w:keepLines/>
-      <w:spacing w:before="360" w:after="120"/>
+      <w:spacing w:before="360"/>
       <w:outlineLvl w:val="1"/>
     </w:pPr>
     <w:rPr>
@@ -1007,7 +1968,6 @@
   <w:style w:type="character" w:default="1" w:styleId="DefaultParagraphFont">
     <w:name w:val="Default Paragraph Font"/>
     <w:uiPriority w:val="1"/>
-    <w:semiHidden/>
     <w:unhideWhenUsed/>
   </w:style>
   <w:style w:type="table" w:default="1" w:styleId="TableNormal">
@@ -1065,6 +2025,33 @@
       <w:sz w:val="30"/>
       <w:szCs w:val="30"/>
     </w:rPr>
+  </w:style>
+  <w:style w:type="paragraph" w:styleId="ListParagraph">
+    <w:name w:val="List Paragraph"/>
+    <w:basedOn w:val="Normal"/>
+    <w:uiPriority w:val="34"/>
+    <w:qFormat/>
+    <w:rsid w:val="008571FC"/>
+    <w:pPr>
+      <w:ind w:left="720"/>
+      <w:contextualSpacing/>
+    </w:pPr>
+  </w:style>
+  <w:style w:type="table" w:styleId="TableGrid">
+    <w:name w:val="Table Grid"/>
+    <w:basedOn w:val="TableNormal"/>
+    <w:uiPriority w:val="39"/>
+    <w:rsid w:val="008571FC"/>
+    <w:tblPr>
+      <w:tblBorders>
+        <w:top w:val="single" w:sz="4" w:space="0" w:color="auto"/>
+        <w:left w:val="single" w:sz="4" w:space="0" w:color="auto"/>
+        <w:bottom w:val="single" w:sz="4" w:space="0" w:color="auto"/>
+        <w:right w:val="single" w:sz="4" w:space="0" w:color="auto"/>
+        <w:insideH w:val="single" w:sz="4" w:space="0" w:color="auto"/>
+        <w:insideV w:val="single" w:sz="4" w:space="0" w:color="auto"/>
+      </w:tblBorders>
+    </w:tblPr>
   </w:style>
 </w:styles>
 </file>

</xml_diff>

<commit_message>
Added use case diagrams to deliverable doc
</commit_message>
<xml_diff>
--- a/FinalProjectDeliverable1.docx
+++ b/FinalProjectDeliverable1.docx
@@ -184,13 +184,7 @@
         <w:jc w:val="center"/>
       </w:pPr>
       <w:r>
-        <w:t xml:space="preserve">By: </w:t>
-      </w:r>
-      <w:r>
-        <w:t>Tan Vo</w:t>
-      </w:r>
-      <w:r>
-        <w:t>, Daniel Nguyen, Stephen George, Quan Pham,</w:t>
+        <w:t>By: Tan Vo, Daniel Nguyen, Stephen George, Quan Pham,</w:t>
       </w:r>
     </w:p>
     <w:p>
@@ -214,6 +208,23 @@
       </w:r>
       <w:r>
         <w:t>Amaan Babul</w:t>
+      </w:r>
+      <w:r>
+        <w:t xml:space="preserve">, </w:t>
+      </w:r>
+      <w:proofErr w:type="spellStart"/>
+      <w:r>
+        <w:t>Shriniketh</w:t>
+      </w:r>
+      <w:proofErr w:type="spellEnd"/>
+      <w:r>
+        <w:t xml:space="preserve"> </w:t>
+      </w:r>
+      <w:r>
+        <w:t>Mukundan</w:t>
+      </w:r>
+      <w:r>
+        <w:t xml:space="preserve"> </w:t>
       </w:r>
       <w:r>
         <w:br w:type="page"/>
@@ -280,6 +291,9 @@
     </w:tbl>
     <w:p>
       <w:r>
+        <w:rPr>
+          <w:noProof/>
+        </w:rPr>
         <w:drawing>
           <wp:inline distT="0" distB="0" distL="0" distR="0" wp14:anchorId="2660E4E0" wp14:editId="0F89000A">
             <wp:extent cx="5943600" cy="927735"/>
@@ -617,6 +631,9 @@
             <w:pPr>
               <w:jc w:val="center"/>
             </w:pPr>
+            <w:r>
+              <w:t>Samuel Preston</w:t>
+            </w:r>
           </w:p>
         </w:tc>
       </w:tr>
@@ -729,7 +746,7 @@
               <w:jc w:val="center"/>
             </w:pPr>
             <w:r>
-              <w:t>Quan</w:t>
+              <w:t>Quan Pham</w:t>
             </w:r>
           </w:p>
         </w:tc>
@@ -769,6 +786,12 @@
             <w:r>
               <w:t>Daniel</w:t>
             </w:r>
+            <w:r>
+              <w:t xml:space="preserve"> </w:t>
+            </w:r>
+            <w:r>
+              <w:t>Nguyen</w:t>
+            </w:r>
           </w:p>
         </w:tc>
       </w:tr>
@@ -807,6 +830,9 @@
             <w:r>
               <w:t>Mir</w:t>
             </w:r>
+            <w:r>
+              <w:t xml:space="preserve"> Ali</w:t>
+            </w:r>
           </w:p>
         </w:tc>
       </w:tr>
@@ -845,6 +871,9 @@
             <w:r>
               <w:t>Samuel</w:t>
             </w:r>
+            <w:r>
+              <w:t xml:space="preserve"> Preston</w:t>
+            </w:r>
           </w:p>
         </w:tc>
       </w:tr>
@@ -883,6 +912,9 @@
             <w:r>
               <w:t>Tan</w:t>
             </w:r>
+            <w:r>
+              <w:t xml:space="preserve"> Vo</w:t>
+            </w:r>
           </w:p>
         </w:tc>
       </w:tr>
@@ -918,8 +950,16 @@
             <w:pPr>
               <w:jc w:val="center"/>
             </w:pPr>
+            <w:proofErr w:type="spellStart"/>
             <w:r>
               <w:t>Shriniketh</w:t>
+            </w:r>
+            <w:proofErr w:type="spellEnd"/>
+            <w:r>
+              <w:t xml:space="preserve"> </w:t>
+            </w:r>
+            <w:r>
+              <w:t>Mukundan</w:t>
             </w:r>
           </w:p>
         </w:tc>
@@ -958,6 +998,9 @@
             </w:pPr>
             <w:r>
               <w:t>Amaan</w:t>
+            </w:r>
+            <w:r>
+              <w:t xml:space="preserve"> Babul</w:t>
             </w:r>
           </w:p>
         </w:tc>
@@ -1112,6 +1155,180 @@
         <w:t xml:space="preserve"> as your project might be very comprehensive. (Ch 5 and Ch 7)</w:t>
       </w:r>
     </w:p>
+    <w:p>
+      <w:r>
+        <w:t xml:space="preserve"> </w:t>
+      </w:r>
+      <w:r>
+        <w:drawing>
+          <wp:inline distT="0" distB="0" distL="0" distR="0" wp14:anchorId="28424272" wp14:editId="7F638DCB">
+            <wp:extent cx="5943600" cy="5703570"/>
+            <wp:effectExtent l="0" t="0" r="0" b="0"/>
+            <wp:docPr id="1228053687" name="Graphic 1"/>
+            <wp:cNvGraphicFramePr>
+              <a:graphicFrameLocks xmlns:a="http://schemas.openxmlformats.org/drawingml/2006/main" noChangeAspect="1"/>
+            </wp:cNvGraphicFramePr>
+            <a:graphic xmlns:a="http://schemas.openxmlformats.org/drawingml/2006/main">
+              <a:graphicData uri="http://schemas.openxmlformats.org/drawingml/2006/picture">
+                <pic:pic xmlns:pic="http://schemas.openxmlformats.org/drawingml/2006/picture">
+                  <pic:nvPicPr>
+                    <pic:cNvPr id="1228053687" name=""/>
+                    <pic:cNvPicPr/>
+                  </pic:nvPicPr>
+                  <pic:blipFill>
+                    <a:blip r:embed="rId6">
+                      <a:extLst>
+                        <a:ext uri="{96DAC541-7B7A-43D3-8B79-37D633B846F1}">
+                          <asvg:svgBlip xmlns:asvg="http://schemas.microsoft.com/office/drawing/2016/SVG/main" r:embed="rId7"/>
+                        </a:ext>
+                      </a:extLst>
+                    </a:blip>
+                    <a:stretch>
+                      <a:fillRect/>
+                    </a:stretch>
+                  </pic:blipFill>
+                  <pic:spPr>
+                    <a:xfrm>
+                      <a:off x="0" y="0"/>
+                      <a:ext cx="5943600" cy="5703570"/>
+                    </a:xfrm>
+                    <a:prstGeom prst="rect">
+                      <a:avLst/>
+                    </a:prstGeom>
+                  </pic:spPr>
+                </pic:pic>
+              </a:graphicData>
+            </a:graphic>
+          </wp:inline>
+        </w:drawing>
+      </w:r>
+    </w:p>
+    <w:p>
+      <w:pPr>
+        <w:rPr>
+          <w:b/>
+        </w:rPr>
+      </w:pPr>
+    </w:p>
+    <w:p>
+      <w:pPr>
+        <w:rPr>
+          <w:b/>
+        </w:rPr>
+      </w:pPr>
+      <w:r>
+        <w:lastRenderedPageBreak/>
+        <w:drawing>
+          <wp:inline distT="0" distB="0" distL="0" distR="0" wp14:anchorId="77E081AB" wp14:editId="7FECF692">
+            <wp:extent cx="5943600" cy="5968365"/>
+            <wp:effectExtent l="0" t="0" r="0" b="0"/>
+            <wp:docPr id="1105955946" name="Graphic 1"/>
+            <wp:cNvGraphicFramePr>
+              <a:graphicFrameLocks xmlns:a="http://schemas.openxmlformats.org/drawingml/2006/main" noChangeAspect="1"/>
+            </wp:cNvGraphicFramePr>
+            <a:graphic xmlns:a="http://schemas.openxmlformats.org/drawingml/2006/main">
+              <a:graphicData uri="http://schemas.openxmlformats.org/drawingml/2006/picture">
+                <pic:pic xmlns:pic="http://schemas.openxmlformats.org/drawingml/2006/picture">
+                  <pic:nvPicPr>
+                    <pic:cNvPr id="1105955946" name=""/>
+                    <pic:cNvPicPr/>
+                  </pic:nvPicPr>
+                  <pic:blipFill>
+                    <a:blip r:embed="rId8">
+                      <a:extLst>
+                        <a:ext uri="{96DAC541-7B7A-43D3-8B79-37D633B846F1}">
+                          <asvg:svgBlip xmlns:asvg="http://schemas.microsoft.com/office/drawing/2016/SVG/main" r:embed="rId9"/>
+                        </a:ext>
+                      </a:extLst>
+                    </a:blip>
+                    <a:stretch>
+                      <a:fillRect/>
+                    </a:stretch>
+                  </pic:blipFill>
+                  <pic:spPr>
+                    <a:xfrm>
+                      <a:off x="0" y="0"/>
+                      <a:ext cx="5943600" cy="5968365"/>
+                    </a:xfrm>
+                    <a:prstGeom prst="rect">
+                      <a:avLst/>
+                    </a:prstGeom>
+                  </pic:spPr>
+                </pic:pic>
+              </a:graphicData>
+            </a:graphic>
+          </wp:inline>
+        </w:drawing>
+      </w:r>
+    </w:p>
+    <w:p>
+      <w:pPr>
+        <w:rPr>
+          <w:b/>
+        </w:rPr>
+      </w:pPr>
+      <w:r>
+        <w:lastRenderedPageBreak/>
+        <w:drawing>
+          <wp:inline distT="0" distB="0" distL="0" distR="0" wp14:anchorId="39562689" wp14:editId="6FDFEAC9">
+            <wp:extent cx="5943600" cy="3771900"/>
+            <wp:effectExtent l="0" t="0" r="0" b="0"/>
+            <wp:docPr id="556129088" name="Graphic 1"/>
+            <wp:cNvGraphicFramePr>
+              <a:graphicFrameLocks xmlns:a="http://schemas.openxmlformats.org/drawingml/2006/main" noChangeAspect="1"/>
+            </wp:cNvGraphicFramePr>
+            <a:graphic xmlns:a="http://schemas.openxmlformats.org/drawingml/2006/main">
+              <a:graphicData uri="http://schemas.openxmlformats.org/drawingml/2006/picture">
+                <pic:pic xmlns:pic="http://schemas.openxmlformats.org/drawingml/2006/picture">
+                  <pic:nvPicPr>
+                    <pic:cNvPr id="556129088" name=""/>
+                    <pic:cNvPicPr/>
+                  </pic:nvPicPr>
+                  <pic:blipFill>
+                    <a:blip r:embed="rId10">
+                      <a:extLst>
+                        <a:ext uri="{96DAC541-7B7A-43D3-8B79-37D633B846F1}">
+                          <asvg:svgBlip xmlns:asvg="http://schemas.microsoft.com/office/drawing/2016/SVG/main" r:embed="rId11"/>
+                        </a:ext>
+                      </a:extLst>
+                    </a:blip>
+                    <a:stretch>
+                      <a:fillRect/>
+                    </a:stretch>
+                  </pic:blipFill>
+                  <pic:spPr>
+                    <a:xfrm>
+                      <a:off x="0" y="0"/>
+                      <a:ext cx="5943600" cy="3771900"/>
+                    </a:xfrm>
+                    <a:prstGeom prst="rect">
+                      <a:avLst/>
+                    </a:prstGeom>
+                  </pic:spPr>
+                </pic:pic>
+              </a:graphicData>
+            </a:graphic>
+          </wp:inline>
+        </w:drawing>
+      </w:r>
+    </w:p>
+    <w:p>
+      <w:r>
+        <w:rPr>
+          <w:b/>
+        </w:rPr>
+        <w:t>7. [15 POINTS]</w:t>
+      </w:r>
+      <w:r>
+        <w:t xml:space="preserve"> Sequence diagram – Provide sequence diagrams (</w:t>
+      </w:r>
+      <w:r>
+        <w:t>like</w:t>
+      </w:r>
+      <w:r>
+        <w:t xml:space="preserve"> Figure 5.6 and Figure 5.7) for each use case of your project. Please note that there should be an individual sequence diagram for each use case of your project. (Ch 5 and Ch 7) </w:t>
+      </w:r>
+    </w:p>
     <w:tbl>
       <w:tblPr>
         <w:tblStyle w:val="TableGrid"/>
@@ -1130,22 +1347,34 @@
         </w:tc>
       </w:tr>
     </w:tbl>
-    <w:p/>
-    <w:p>
-      <w:r>
-        <w:rPr>
-          <w:b/>
-        </w:rPr>
-        <w:t>7. [15 POINTS]</w:t>
-      </w:r>
-      <w:r>
-        <w:t xml:space="preserve"> Sequence diagram – Provide sequence diagrams (</w:t>
+    <w:p>
+      <w:pPr>
+        <w:rPr>
+          <w:b/>
+        </w:rPr>
+      </w:pPr>
+    </w:p>
+    <w:p>
+      <w:r>
+        <w:rPr>
+          <w:b/>
+        </w:rPr>
+        <w:t>8. [15 POINTS]</w:t>
+      </w:r>
+      <w:r>
+        <w:t xml:space="preserve"> Class diagram – Provide a class diagram (</w:t>
       </w:r>
       <w:r>
         <w:t>like</w:t>
       </w:r>
       <w:r>
-        <w:t xml:space="preserve"> Figure 5.6 and Figure 5.7) for each use case of your project. Please note that there should be an individual sequence diagram for each use case of your project. (Ch 5 and Ch 7) </w:t>
+        <w:t xml:space="preserve"> Figure 5.9) of your project. The class diagram should be unique (only one) and should include all classes of your project. Please make sure to include cardinalities, and relationship types (such as generalization and aggregation) between classes in your class diagram. Also make sure that each class has </w:t>
+      </w:r>
+      <w:r>
+        <w:t>a class</w:t>
+      </w:r>
+      <w:r>
+        <w:t xml:space="preserve"> name, attributes, and methods named (Ch 5). </w:t>
       </w:r>
     </w:p>
     <w:tbl>
@@ -1178,97 +1407,50 @@
         <w:rPr>
           <w:b/>
         </w:rPr>
-        <w:t>8. [15 POINTS]</w:t>
-      </w:r>
-      <w:r>
-        <w:t xml:space="preserve"> Class diagram – Provide a class diagram (</w:t>
+        <w:t>9. [15 POINTS]</w:t>
+      </w:r>
+      <w:r>
+        <w:t xml:space="preserve"> Architectural design – Provide an architectural design of your project. Based on the characteristics of your project, </w:t>
+      </w:r>
+      <w:proofErr w:type="gramStart"/>
+      <w:r>
+        <w:t>choose</w:t>
+      </w:r>
+      <w:proofErr w:type="gramEnd"/>
+      <w:r>
+        <w:t xml:space="preserve"> and apply only one appropriate architectural pattern from the following list: </w:t>
+      </w:r>
+    </w:p>
+    <w:p>
+      <w:r>
+        <w:t xml:space="preserve">(Ch 6 section 6.3) </w:t>
+      </w:r>
+    </w:p>
+    <w:p>
+      <w:r>
+        <w:t>9.1. Model-View-Controller (MVC) pattern (</w:t>
       </w:r>
       <w:r>
         <w:t>like</w:t>
       </w:r>
       <w:r>
-        <w:t xml:space="preserve"> Figure 5.9) of your project. The class diagram should be unique (only one) and should include all classes of your project. Please make sure to include cardinalities, and relationship types (such as generalization and aggregation) between classes in your class diagram. Also make sure that each class has </w:t>
-      </w:r>
-      <w:r>
-        <w:t>a class</w:t>
-      </w:r>
-      <w:r>
-        <w:t xml:space="preserve"> name, attributes, and methods named (Ch 5). </w:t>
-      </w:r>
-    </w:p>
-    <w:tbl>
-      <w:tblPr>
-        <w:tblStyle w:val="TableGrid"/>
-        <w:tblW w:w="0" w:type="auto"/>
-        <w:tblLook w:val="04A0" w:firstRow="1" w:lastRow="0" w:firstColumn="1" w:lastColumn="0" w:noHBand="0" w:noVBand="1"/>
-      </w:tblPr>
-      <w:tblGrid>
-        <w:gridCol w:w="9350"/>
-      </w:tblGrid>
-      <w:tr>
-        <w:tc>
-          <w:tcPr>
-            <w:tcW w:w="9350" w:type="dxa"/>
-          </w:tcPr>
-          <w:p/>
-        </w:tc>
-      </w:tr>
-    </w:tbl>
-    <w:p>
-      <w:pPr>
-        <w:rPr>
-          <w:b/>
-        </w:rPr>
-      </w:pPr>
-    </w:p>
-    <w:p>
-      <w:r>
-        <w:rPr>
-          <w:b/>
-        </w:rPr>
-        <w:t>9. [15 POINTS]</w:t>
-      </w:r>
-      <w:r>
-        <w:t xml:space="preserve"> Architectural design – Provide an architectural design of your project. Based on the characteristics of your project, </w:t>
-      </w:r>
-      <w:proofErr w:type="gramStart"/>
-      <w:r>
-        <w:t>choose</w:t>
-      </w:r>
-      <w:proofErr w:type="gramEnd"/>
-      <w:r>
-        <w:t xml:space="preserve"> and apply only one appropriate architectural pattern from the following list: </w:t>
-      </w:r>
-    </w:p>
-    <w:p>
-      <w:r>
-        <w:t xml:space="preserve">(Ch 6 section 6.3) </w:t>
-      </w:r>
-    </w:p>
-    <w:p>
-      <w:r>
-        <w:t>9.1. Model-View-Controller (MVC) pattern (</w:t>
+        <w:t xml:space="preserve"> Figure 6.6) </w:t>
+      </w:r>
+    </w:p>
+    <w:p>
+      <w:r>
+        <w:t>9.2. Layered architecture pattern (</w:t>
       </w:r>
       <w:r>
         <w:t>like</w:t>
       </w:r>
       <w:r>
-        <w:t xml:space="preserve"> Figure 6.6) </w:t>
-      </w:r>
-    </w:p>
-    <w:p>
-      <w:r>
-        <w:t>9.2. Layered architecture pattern (</w:t>
-      </w:r>
-      <w:r>
-        <w:t>like</w:t>
-      </w:r>
-      <w:r>
         <w:t xml:space="preserve"> Figure 6.9) </w:t>
       </w:r>
     </w:p>
     <w:p>
       <w:r>
+        <w:lastRenderedPageBreak/>
         <w:t>9.3. Repository architecture pattern (</w:t>
       </w:r>
       <w:r>
@@ -1968,6 +2150,7 @@
   <w:style w:type="character" w:default="1" w:styleId="DefaultParagraphFont">
     <w:name w:val="Default Paragraph Font"/>
     <w:uiPriority w:val="1"/>
+    <w:semiHidden/>
     <w:unhideWhenUsed/>
   </w:style>
   <w:style w:type="table" w:default="1" w:styleId="TableNormal">

</xml_diff>

<commit_message>
Update Sequence Diagram question in Docx
</commit_message>
<xml_diff>
--- a/FinalProjectDeliverable1.docx
+++ b/FinalProjectDeliverable1.docx
@@ -1526,7 +1526,52 @@
           <w:tcPr>
             <w:tcW w:w="9350" w:type="dxa"/>
           </w:tcPr>
-          <w:p/>
+          <w:p>
+            <w:r>
+              <w:t>The sequence diagram is listed in the .md file in SequenceDiagram folder on GitHub.</w:t>
+            </w:r>
+          </w:p>
+          <w:p>
+            <w:pPr>
+              <w:pStyle w:val="ListParagraph"/>
+              <w:numPr>
+                <w:ilvl w:val="0"/>
+                <w:numId w:val="4"/>
+              </w:numPr>
+            </w:pPr>
+            <w:r>
+              <w:t>Split.md: Contain sequence diagram for use case related to split operation.</w:t>
+            </w:r>
+          </w:p>
+          <w:p>
+            <w:pPr>
+              <w:pStyle w:val="ListParagraph"/>
+              <w:numPr>
+                <w:ilvl w:val="0"/>
+                <w:numId w:val="4"/>
+              </w:numPr>
+            </w:pPr>
+            <w:r>
+              <w:t>Squad.md: Contain sequence diagram for use case related to friends/groups.</w:t>
+            </w:r>
+          </w:p>
+          <w:p>
+            <w:pPr>
+              <w:pStyle w:val="ListParagraph"/>
+              <w:numPr>
+                <w:ilvl w:val="0"/>
+                <w:numId w:val="4"/>
+              </w:numPr>
+            </w:pPr>
+            <w:r>
+              <w:t>Profile.md: Contain sequence diagram for use case related to profile operation.</w:t>
+            </w:r>
+          </w:p>
+          <w:p>
+            <w:r>
+              <w:t xml:space="preserve">To see the diagram more clearly, either click on the diagram to get the image onto a new page, or switch GitHub to light mode. </w:t>
+            </w:r>
+          </w:p>
         </w:tc>
       </w:tr>
     </w:tbl>
@@ -1590,6 +1635,7 @@
         <w:rPr>
           <w:b/>
         </w:rPr>
+        <w:lastRenderedPageBreak/>
         <w:t>9. [15 POINTS]</w:t>
       </w:r>
       <w:r>
@@ -1633,7 +1679,6 @@
     </w:p>
     <w:p>
       <w:r>
-        <w:lastRenderedPageBreak/>
         <w:t>9.3. Repository architecture pattern (</w:t>
       </w:r>
       <w:r>
@@ -1697,6 +1742,119 @@
 <file path=word/numbering.xml><?xml version="1.0" encoding="utf-8"?>
 <w:numbering xmlns:wpc="http://schemas.microsoft.com/office/word/2010/wordprocessingCanvas" xmlns:cx="http://schemas.microsoft.com/office/drawing/2014/chartex" xmlns:cx1="http://schemas.microsoft.com/office/drawing/2015/9/8/chartex" xmlns:cx2="http://schemas.microsoft.com/office/drawing/2015/10/21/chartex" xmlns:cx3="http://schemas.microsoft.com/office/drawing/2016/5/9/chartex" xmlns:cx4="http://schemas.microsoft.com/office/drawing/2016/5/10/chartex" xmlns:cx5="http://schemas.microsoft.com/office/drawing/2016/5/11/chartex" xmlns:cx6="http://schemas.microsoft.com/office/drawing/2016/5/12/chartex" xmlns:cx7="http://schemas.microsoft.com/office/drawing/2016/5/13/chartex" xmlns:cx8="http://schemas.microsoft.com/office/drawing/2016/5/14/chartex" xmlns:mc="http://schemas.openxmlformats.org/markup-compatibility/2006" xmlns:aink="http://schemas.microsoft.com/office/drawing/2016/ink" xmlns:am3d="http://schemas.microsoft.com/office/drawing/2017/model3d" xmlns:o="urn:schemas-microsoft-com:office:office" xmlns:oel="http://schemas.microsoft.com/office/2019/extlst" xmlns:r="http://schemas.openxmlformats.org/officeDocument/2006/relationships" xmlns:m="http://schemas.openxmlformats.org/officeDocument/2006/math" xmlns:v="urn:schemas-microsoft-com:vml" xmlns:wp14="http://schemas.microsoft.com/office/word/2010/wordprocessingDrawing" xmlns:wp="http://schemas.openxmlformats.org/drawingml/2006/wordprocessingDrawing" xmlns:w10="urn:schemas-microsoft-com:office:word" xmlns:w="http://schemas.openxmlformats.org/wordprocessingml/2006/main" xmlns:w14="http://schemas.microsoft.com/office/word/2010/wordml" xmlns:w15="http://schemas.microsoft.com/office/word/2012/wordml" xmlns:w16cex="http://schemas.microsoft.com/office/word/2018/wordml/cex" xmlns:w16cid="http://schemas.microsoft.com/office/word/2016/wordml/cid" xmlns:w16="http://schemas.microsoft.com/office/word/2018/wordml" xmlns:w16sdtdh="http://schemas.microsoft.com/office/word/2020/wordml/sdtdatahash" xmlns:w16se="http://schemas.microsoft.com/office/word/2015/wordml/symex" xmlns:wpg="http://schemas.microsoft.com/office/word/2010/wordprocessingGroup" xmlns:wpi="http://schemas.microsoft.com/office/word/2010/wordprocessingInk" xmlns:wne="http://schemas.microsoft.com/office/word/2006/wordml" xmlns:wps="http://schemas.microsoft.com/office/word/2010/wordprocessingShape" mc:Ignorable="w14 w15 w16se w16cid w16 w16cex w16sdtdh wp14">
   <w:abstractNum w:abstractNumId="0" w15:restartNumberingAfterBreak="0">
+    <w:nsid w:val="3C4A2D4F"/>
+    <w:multiLevelType w:val="hybridMultilevel"/>
+    <w:tmpl w:val="F800B990"/>
+    <w:lvl w:ilvl="0" w:tplc="04090001">
+      <w:start w:val="1"/>
+      <w:numFmt w:val="bullet"/>
+      <w:lvlText w:val=""/>
+      <w:lvlJc w:val="left"/>
+      <w:pPr>
+        <w:ind w:left="720" w:hanging="360"/>
+      </w:pPr>
+      <w:rPr>
+        <w:rFonts w:ascii="Symbol" w:hAnsi="Symbol" w:hint="default"/>
+      </w:rPr>
+    </w:lvl>
+    <w:lvl w:ilvl="1" w:tplc="04090003" w:tentative="1">
+      <w:start w:val="1"/>
+      <w:numFmt w:val="bullet"/>
+      <w:lvlText w:val="o"/>
+      <w:lvlJc w:val="left"/>
+      <w:pPr>
+        <w:ind w:left="1440" w:hanging="360"/>
+      </w:pPr>
+      <w:rPr>
+        <w:rFonts w:ascii="Courier New" w:hAnsi="Courier New" w:cs="Courier New" w:hint="default"/>
+      </w:rPr>
+    </w:lvl>
+    <w:lvl w:ilvl="2" w:tplc="04090005" w:tentative="1">
+      <w:start w:val="1"/>
+      <w:numFmt w:val="bullet"/>
+      <w:lvlText w:val=""/>
+      <w:lvlJc w:val="left"/>
+      <w:pPr>
+        <w:ind w:left="2160" w:hanging="360"/>
+      </w:pPr>
+      <w:rPr>
+        <w:rFonts w:ascii="Wingdings" w:hAnsi="Wingdings" w:hint="default"/>
+      </w:rPr>
+    </w:lvl>
+    <w:lvl w:ilvl="3" w:tplc="04090001" w:tentative="1">
+      <w:start w:val="1"/>
+      <w:numFmt w:val="bullet"/>
+      <w:lvlText w:val=""/>
+      <w:lvlJc w:val="left"/>
+      <w:pPr>
+        <w:ind w:left="2880" w:hanging="360"/>
+      </w:pPr>
+      <w:rPr>
+        <w:rFonts w:ascii="Symbol" w:hAnsi="Symbol" w:hint="default"/>
+      </w:rPr>
+    </w:lvl>
+    <w:lvl w:ilvl="4" w:tplc="04090003" w:tentative="1">
+      <w:start w:val="1"/>
+      <w:numFmt w:val="bullet"/>
+      <w:lvlText w:val="o"/>
+      <w:lvlJc w:val="left"/>
+      <w:pPr>
+        <w:ind w:left="3600" w:hanging="360"/>
+      </w:pPr>
+      <w:rPr>
+        <w:rFonts w:ascii="Courier New" w:hAnsi="Courier New" w:cs="Courier New" w:hint="default"/>
+      </w:rPr>
+    </w:lvl>
+    <w:lvl w:ilvl="5" w:tplc="04090005" w:tentative="1">
+      <w:start w:val="1"/>
+      <w:numFmt w:val="bullet"/>
+      <w:lvlText w:val=""/>
+      <w:lvlJc w:val="left"/>
+      <w:pPr>
+        <w:ind w:left="4320" w:hanging="360"/>
+      </w:pPr>
+      <w:rPr>
+        <w:rFonts w:ascii="Wingdings" w:hAnsi="Wingdings" w:hint="default"/>
+      </w:rPr>
+    </w:lvl>
+    <w:lvl w:ilvl="6" w:tplc="04090001" w:tentative="1">
+      <w:start w:val="1"/>
+      <w:numFmt w:val="bullet"/>
+      <w:lvlText w:val=""/>
+      <w:lvlJc w:val="left"/>
+      <w:pPr>
+        <w:ind w:left="5040" w:hanging="360"/>
+      </w:pPr>
+      <w:rPr>
+        <w:rFonts w:ascii="Symbol" w:hAnsi="Symbol" w:hint="default"/>
+      </w:rPr>
+    </w:lvl>
+    <w:lvl w:ilvl="7" w:tplc="04090003" w:tentative="1">
+      <w:start w:val="1"/>
+      <w:numFmt w:val="bullet"/>
+      <w:lvlText w:val="o"/>
+      <w:lvlJc w:val="left"/>
+      <w:pPr>
+        <w:ind w:left="5760" w:hanging="360"/>
+      </w:pPr>
+      <w:rPr>
+        <w:rFonts w:ascii="Courier New" w:hAnsi="Courier New" w:cs="Courier New" w:hint="default"/>
+      </w:rPr>
+    </w:lvl>
+    <w:lvl w:ilvl="8" w:tplc="04090005" w:tentative="1">
+      <w:start w:val="1"/>
+      <w:numFmt w:val="bullet"/>
+      <w:lvlText w:val=""/>
+      <w:lvlJc w:val="left"/>
+      <w:pPr>
+        <w:ind w:left="6480" w:hanging="360"/>
+      </w:pPr>
+      <w:rPr>
+        <w:rFonts w:ascii="Wingdings" w:hAnsi="Wingdings" w:hint="default"/>
+      </w:rPr>
+    </w:lvl>
+  </w:abstractNum>
+  <w:abstractNum w:abstractNumId="1" w15:restartNumberingAfterBreak="0">
     <w:nsid w:val="63D24237"/>
     <w:multiLevelType w:val="hybridMultilevel"/>
     <w:tmpl w:val="EE9EC092"/>
@@ -1782,7 +1940,7 @@
       </w:pPr>
     </w:lvl>
   </w:abstractNum>
-  <w:abstractNum w:abstractNumId="1" w15:restartNumberingAfterBreak="0">
+  <w:abstractNum w:abstractNumId="2" w15:restartNumberingAfterBreak="0">
     <w:nsid w:val="6ED77FE0"/>
     <w:multiLevelType w:val="multilevel"/>
     <w:tmpl w:val="29CA867A"/>
@@ -1896,10 +2054,10 @@
     </w:lvl>
   </w:abstractNum>
   <w:num w:numId="1" w16cid:durableId="2101441593">
-    <w:abstractNumId w:val="1"/>
+    <w:abstractNumId w:val="2"/>
   </w:num>
   <w:num w:numId="2" w16cid:durableId="391118865">
-    <w:abstractNumId w:val="0"/>
+    <w:abstractNumId w:val="1"/>
     <w:lvlOverride w:ilvl="0">
       <w:startOverride w:val="1"/>
     </w:lvlOverride>
@@ -1927,6 +2085,12 @@
     <w:lvlOverride w:ilvl="8">
       <w:startOverride w:val="1"/>
     </w:lvlOverride>
+  </w:num>
+  <w:num w:numId="3" w16cid:durableId="1050542305">
+    <w:abstractNumId w:val="1"/>
+  </w:num>
+  <w:num w:numId="4" w16cid:durableId="1309936361">
+    <w:abstractNumId w:val="0"/>
   </w:num>
 </w:numbering>
 </file>

</xml_diff>

<commit_message>
Add Github link in deliverable docx
</commit_message>
<xml_diff>
--- a/FinalProjectDeliverable1.docx
+++ b/FinalProjectDeliverable1.docx
@@ -190,9 +190,6 @@
     <w:p>
       <w:pPr>
         <w:jc w:val="center"/>
-        <w:rPr>
-          <w:b/>
-        </w:rPr>
       </w:pPr>
       <w:r>
         <w:t>Mir Ali</w:t>
@@ -222,6 +219,35 @@
       </w:r>
       <w:r>
         <w:t xml:space="preserve">Mukundan </w:t>
+      </w:r>
+    </w:p>
+    <w:p>
+      <w:pPr>
+        <w:jc w:val="center"/>
+        <w:rPr>
+          <w:b/>
+        </w:rPr>
+      </w:pPr>
+      <w:r>
+        <w:rPr>
+          <w:b/>
+          <w:bCs/>
+        </w:rPr>
+        <w:t>GitHub Repository</w:t>
+      </w:r>
+      <w:r>
+        <w:t xml:space="preserve">: </w:t>
+      </w:r>
+      <w:hyperlink r:id="rId5" w:history="1">
+        <w:r>
+          <w:rPr>
+            <w:rStyle w:val="Hyperlink"/>
+          </w:rPr>
+          <w:t>https://github.com/md-y/3354-splitsquad/tree/master</w:t>
+        </w:r>
+      </w:hyperlink>
+      <w:r>
+        <w:t xml:space="preserve"> </w:t>
       </w:r>
       <w:r>
         <w:br w:type="page"/>
@@ -319,7 +345,7 @@
                     <pic:cNvPicPr/>
                   </pic:nvPicPr>
                   <pic:blipFill>
-                    <a:blip r:embed="rId5"/>
+                    <a:blip r:embed="rId6"/>
                     <a:stretch>
                       <a:fillRect/>
                     </a:stretch>
@@ -1353,10 +1379,10 @@
                     <pic:cNvPicPr/>
                   </pic:nvPicPr>
                   <pic:blipFill>
-                    <a:blip r:embed="rId6">
+                    <a:blip r:embed="rId7">
                       <a:extLst>
                         <a:ext uri="{96DAC541-7B7A-43D3-8B79-37D633B846F1}">
-                          <asvg:svgBlip xmlns:asvg="http://schemas.microsoft.com/office/drawing/2016/SVG/main" r:embed="rId7"/>
+                          <asvg:svgBlip xmlns:asvg="http://schemas.microsoft.com/office/drawing/2016/SVG/main" r:embed="rId8"/>
                         </a:ext>
                       </a:extLst>
                     </a:blip>
@@ -1414,10 +1440,10 @@
                     <pic:cNvPicPr/>
                   </pic:nvPicPr>
                   <pic:blipFill>
-                    <a:blip r:embed="rId8">
+                    <a:blip r:embed="rId9">
                       <a:extLst>
                         <a:ext uri="{96DAC541-7B7A-43D3-8B79-37D633B846F1}">
-                          <asvg:svgBlip xmlns:asvg="http://schemas.microsoft.com/office/drawing/2016/SVG/main" r:embed="rId9"/>
+                          <asvg:svgBlip xmlns:asvg="http://schemas.microsoft.com/office/drawing/2016/SVG/main" r:embed="rId10"/>
                         </a:ext>
                       </a:extLst>
                     </a:blip>
@@ -1468,10 +1494,10 @@
                     <pic:cNvPicPr/>
                   </pic:nvPicPr>
                   <pic:blipFill>
-                    <a:blip r:embed="rId10">
+                    <a:blip r:embed="rId11">
                       <a:extLst>
                         <a:ext uri="{96DAC541-7B7A-43D3-8B79-37D633B846F1}">
-                          <asvg:svgBlip xmlns:asvg="http://schemas.microsoft.com/office/drawing/2016/SVG/main" r:embed="rId11"/>
+                          <asvg:svgBlip xmlns:asvg="http://schemas.microsoft.com/office/drawing/2016/SVG/main" r:embed="rId12"/>
                         </a:ext>
                       </a:extLst>
                     </a:blip>
@@ -2699,6 +2725,29 @@
       </w:tblBorders>
     </w:tblPr>
   </w:style>
+  <w:style w:type="character" w:styleId="Hyperlink">
+    <w:name w:val="Hyperlink"/>
+    <w:basedOn w:val="DefaultParagraphFont"/>
+    <w:uiPriority w:val="99"/>
+    <w:unhideWhenUsed/>
+    <w:rsid w:val="005C0656"/>
+    <w:rPr>
+      <w:color w:val="0000FF" w:themeColor="hyperlink"/>
+      <w:u w:val="single"/>
+    </w:rPr>
+  </w:style>
+  <w:style w:type="character" w:styleId="UnresolvedMention">
+    <w:name w:val="Unresolved Mention"/>
+    <w:basedOn w:val="DefaultParagraphFont"/>
+    <w:uiPriority w:val="99"/>
+    <w:semiHidden/>
+    <w:unhideWhenUsed/>
+    <w:rsid w:val="005C0656"/>
+    <w:rPr>
+      <w:color w:val="605E5C"/>
+      <w:shd w:val="clear" w:color="auto" w:fill="E1DFDD"/>
+    </w:rPr>
+  </w:style>
 </w:styles>
 </file>
 

</xml_diff>

<commit_message>
Copy Non-functional Requirement to MS Word File
</commit_message>
<xml_diff>
--- a/FinalProjectDeliverable1.docx
+++ b/FinalProjectDeliverable1.docx
@@ -1327,7 +1327,690 @@
           <w:tcPr>
             <w:tcW w:w="9350" w:type="dxa"/>
           </w:tcPr>
-          <w:p/>
+          <w:p>
+            <w:pPr>
+              <w:rPr>
+                <w:b/>
+                <w:bCs/>
+              </w:rPr>
+            </w:pPr>
+            <w:r>
+              <w:rPr>
+                <w:b/>
+                <w:bCs/>
+              </w:rPr>
+              <w:t>Usability Requirements:</w:t>
+            </w:r>
+          </w:p>
+          <w:p>
+            <w:pPr>
+              <w:pStyle w:val="ListParagraph"/>
+              <w:numPr>
+                <w:ilvl w:val="0"/>
+                <w:numId w:val="5"/>
+              </w:numPr>
+              <w:spacing w:before="0" w:after="160" w:line="256" w:lineRule="auto"/>
+            </w:pPr>
+            <w:r>
+              <w:t>The user interface should be intuitive and easy to navigate to ensure a positive user experience.</w:t>
+            </w:r>
+          </w:p>
+          <w:p>
+            <w:pPr>
+              <w:pStyle w:val="ListParagraph"/>
+              <w:numPr>
+                <w:ilvl w:val="0"/>
+                <w:numId w:val="5"/>
+              </w:numPr>
+              <w:spacing w:before="0" w:after="160" w:line="256" w:lineRule="auto"/>
+            </w:pPr>
+            <w:r>
+              <w:t>Users should be able to perform basic tasks (e.g., creating a group, initiating a split) within 1 minute of interaction with the user interface.</w:t>
+            </w:r>
+          </w:p>
+          <w:p>
+            <w:pPr>
+              <w:pStyle w:val="ListParagraph"/>
+              <w:numPr>
+                <w:ilvl w:val="0"/>
+                <w:numId w:val="5"/>
+              </w:numPr>
+              <w:spacing w:before="0" w:after="160" w:line="256" w:lineRule="auto"/>
+            </w:pPr>
+            <w:r>
+              <w:t>User satisfaction surveys should indicate an average satisfaction score of at least 4 out of 5.</w:t>
+            </w:r>
+          </w:p>
+          <w:p>
+            <w:pPr>
+              <w:rPr>
+                <w:b/>
+                <w:bCs/>
+              </w:rPr>
+            </w:pPr>
+            <w:r>
+              <w:rPr>
+                <w:b/>
+                <w:bCs/>
+              </w:rPr>
+              <w:t>Performance Requirements:</w:t>
+            </w:r>
+          </w:p>
+          <w:p>
+            <w:pPr>
+              <w:pStyle w:val="ListParagraph"/>
+              <w:numPr>
+                <w:ilvl w:val="0"/>
+                <w:numId w:val="6"/>
+              </w:numPr>
+              <w:spacing w:before="0" w:after="160" w:line="256" w:lineRule="auto"/>
+            </w:pPr>
+            <w:r>
+              <w:t>The system should provide a responsive user interface, with pages loading within 2 seconds under typical user loads.</w:t>
+            </w:r>
+          </w:p>
+          <w:p>
+            <w:pPr>
+              <w:pStyle w:val="ListParagraph"/>
+              <w:numPr>
+                <w:ilvl w:val="0"/>
+                <w:numId w:val="6"/>
+              </w:numPr>
+              <w:spacing w:before="0" w:after="160" w:line="256" w:lineRule="auto"/>
+            </w:pPr>
+            <w:r>
+              <w:t>The software should be capable of handling concurrent user loads of up to 1000 users without any request response time exceeding 3 seconds.</w:t>
+            </w:r>
+          </w:p>
+          <w:p>
+            <w:pPr>
+              <w:pStyle w:val="ListParagraph"/>
+              <w:numPr>
+                <w:ilvl w:val="0"/>
+                <w:numId w:val="6"/>
+              </w:numPr>
+              <w:spacing w:before="0" w:after="160" w:line="256" w:lineRule="auto"/>
+            </w:pPr>
+            <w:r>
+              <w:t>Backend server response time for split requests and expense updates should be less than 100 milliseconds.</w:t>
+            </w:r>
+          </w:p>
+          <w:p>
+            <w:pPr>
+              <w:rPr>
+                <w:b/>
+                <w:bCs/>
+              </w:rPr>
+            </w:pPr>
+            <w:r>
+              <w:rPr>
+                <w:b/>
+                <w:bCs/>
+              </w:rPr>
+              <w:t>Space Requirements:</w:t>
+            </w:r>
+          </w:p>
+          <w:p>
+            <w:pPr>
+              <w:pStyle w:val="ListParagraph"/>
+              <w:numPr>
+                <w:ilvl w:val="0"/>
+                <w:numId w:val="7"/>
+              </w:numPr>
+              <w:spacing w:before="0" w:after="160" w:line="256" w:lineRule="auto"/>
+            </w:pPr>
+            <w:r>
+              <w:t>The software should efficiently manage and store user data, ensuring that the database storage requirements are optimized.</w:t>
+            </w:r>
+          </w:p>
+          <w:p>
+            <w:pPr>
+              <w:pStyle w:val="ListParagraph"/>
+              <w:numPr>
+                <w:ilvl w:val="0"/>
+                <w:numId w:val="7"/>
+              </w:numPr>
+              <w:spacing w:before="0" w:after="160" w:line="256" w:lineRule="auto"/>
+            </w:pPr>
+            <w:r>
+              <w:t>The database should support a minimum of 100,000 user accounts and associated transaction records.</w:t>
+            </w:r>
+          </w:p>
+          <w:p>
+            <w:pPr>
+              <w:pStyle w:val="ListParagraph"/>
+              <w:numPr>
+                <w:ilvl w:val="0"/>
+                <w:numId w:val="7"/>
+              </w:numPr>
+              <w:spacing w:before="0" w:after="160" w:line="256" w:lineRule="auto"/>
+            </w:pPr>
+            <w:r>
+              <w:t>Data storage should not exceed 1 GB for every 10,000 user accounts.</w:t>
+            </w:r>
+          </w:p>
+          <w:p>
+            <w:pPr>
+              <w:rPr>
+                <w:b/>
+                <w:bCs/>
+              </w:rPr>
+            </w:pPr>
+            <w:r>
+              <w:rPr>
+                <w:b/>
+                <w:bCs/>
+              </w:rPr>
+              <w:t>Security Requirements:</w:t>
+            </w:r>
+          </w:p>
+          <w:p>
+            <w:pPr>
+              <w:pStyle w:val="ListParagraph"/>
+              <w:numPr>
+                <w:ilvl w:val="0"/>
+                <w:numId w:val="8"/>
+              </w:numPr>
+              <w:spacing w:before="0" w:after="160" w:line="256" w:lineRule="auto"/>
+            </w:pPr>
+            <w:r>
+              <w:t>User data, including personal and financial information, should be encrypted both in transit and at rest.</w:t>
+            </w:r>
+          </w:p>
+          <w:p>
+            <w:pPr>
+              <w:pStyle w:val="ListParagraph"/>
+              <w:numPr>
+                <w:ilvl w:val="0"/>
+                <w:numId w:val="8"/>
+              </w:numPr>
+              <w:spacing w:before="0" w:after="160" w:line="256" w:lineRule="auto"/>
+            </w:pPr>
+            <w:r>
+              <w:t>All data in transit should be encrypted using industry-standard TLS protocols.</w:t>
+            </w:r>
+          </w:p>
+          <w:p>
+            <w:pPr>
+              <w:pStyle w:val="ListParagraph"/>
+              <w:numPr>
+                <w:ilvl w:val="0"/>
+                <w:numId w:val="8"/>
+              </w:numPr>
+              <w:spacing w:before="0" w:after="160" w:line="256" w:lineRule="auto"/>
+            </w:pPr>
+            <w:r>
+              <w:t>Data at rest should be encrypted using AES-256 encryption.</w:t>
+            </w:r>
+          </w:p>
+          <w:p>
+            <w:pPr>
+              <w:pStyle w:val="ListParagraph"/>
+              <w:numPr>
+                <w:ilvl w:val="0"/>
+                <w:numId w:val="8"/>
+              </w:numPr>
+              <w:spacing w:before="0" w:after="160" w:line="256" w:lineRule="auto"/>
+            </w:pPr>
+            <w:r>
+              <w:t>Access control and authentication mechanisms should be in place to prevent unauthorized access to user accounts.</w:t>
+            </w:r>
+          </w:p>
+          <w:p>
+            <w:pPr>
+              <w:pStyle w:val="ListParagraph"/>
+              <w:numPr>
+                <w:ilvl w:val="0"/>
+                <w:numId w:val="8"/>
+              </w:numPr>
+              <w:spacing w:before="0" w:after="160" w:line="256" w:lineRule="auto"/>
+            </w:pPr>
+            <w:r>
+              <w:t>Multi-factor authentication (MFA) should be enforced for all user accounts.</w:t>
+            </w:r>
+          </w:p>
+          <w:p>
+            <w:pPr>
+              <w:pStyle w:val="ListParagraph"/>
+              <w:numPr>
+                <w:ilvl w:val="0"/>
+                <w:numId w:val="8"/>
+              </w:numPr>
+              <w:spacing w:before="0" w:after="160" w:line="256" w:lineRule="auto"/>
+            </w:pPr>
+            <w:r>
+              <w:t>Failed login attempts should trigger account lockouts for a defined period.</w:t>
+            </w:r>
+          </w:p>
+          <w:p>
+            <w:pPr>
+              <w:pStyle w:val="ListParagraph"/>
+              <w:numPr>
+                <w:ilvl w:val="0"/>
+                <w:numId w:val="8"/>
+              </w:numPr>
+              <w:spacing w:before="0" w:after="160" w:line="256" w:lineRule="auto"/>
+            </w:pPr>
+            <w:r>
+              <w:t>The software should have mechanisms to detect and respond to security threats, such as intrusion detection and prevention systems.</w:t>
+            </w:r>
+          </w:p>
+          <w:p>
+            <w:pPr>
+              <w:pStyle w:val="ListParagraph"/>
+              <w:numPr>
+                <w:ilvl w:val="0"/>
+                <w:numId w:val="8"/>
+              </w:numPr>
+              <w:spacing w:before="0" w:after="160" w:line="256" w:lineRule="auto"/>
+            </w:pPr>
+            <w:r>
+              <w:t>Intrusion attempts should be logged, and security alerts should be generated for the operations team.</w:t>
+            </w:r>
+          </w:p>
+          <w:p>
+            <w:pPr>
+              <w:pStyle w:val="ListParagraph"/>
+              <w:numPr>
+                <w:ilvl w:val="0"/>
+                <w:numId w:val="8"/>
+              </w:numPr>
+              <w:spacing w:before="0" w:after="160" w:line="256" w:lineRule="auto"/>
+            </w:pPr>
+            <w:r>
+              <w:t>Regular security audits and updates should be performed to address vulnerabilities and compliance with security standards.</w:t>
+            </w:r>
+          </w:p>
+          <w:p>
+            <w:pPr>
+              <w:pStyle w:val="ListParagraph"/>
+              <w:numPr>
+                <w:ilvl w:val="0"/>
+                <w:numId w:val="8"/>
+              </w:numPr>
+              <w:spacing w:before="0" w:after="160" w:line="256" w:lineRule="auto"/>
+            </w:pPr>
+            <w:r>
+              <w:lastRenderedPageBreak/>
+              <w:t>Security audits should be conducted quarterly, and patches for critical vulnerabilities should be applied within 30 days of release.</w:t>
+            </w:r>
+          </w:p>
+          <w:p>
+            <w:pPr>
+              <w:rPr>
+                <w:b/>
+                <w:bCs/>
+              </w:rPr>
+            </w:pPr>
+            <w:r>
+              <w:rPr>
+                <w:b/>
+                <w:bCs/>
+              </w:rPr>
+              <w:t>Environmental Requirements:</w:t>
+            </w:r>
+          </w:p>
+          <w:p>
+            <w:pPr>
+              <w:pStyle w:val="ListParagraph"/>
+              <w:numPr>
+                <w:ilvl w:val="0"/>
+                <w:numId w:val="9"/>
+              </w:numPr>
+              <w:spacing w:before="0" w:after="160" w:line="256" w:lineRule="auto"/>
+            </w:pPr>
+            <w:r>
+              <w:t>The software should be designed to work in various network environments, including mobile data and Wi-Fi.</w:t>
+            </w:r>
+          </w:p>
+          <w:p>
+            <w:pPr>
+              <w:pStyle w:val="ListParagraph"/>
+              <w:numPr>
+                <w:ilvl w:val="0"/>
+                <w:numId w:val="9"/>
+              </w:numPr>
+              <w:spacing w:before="0" w:after="160" w:line="256" w:lineRule="auto"/>
+            </w:pPr>
+            <w:r>
+              <w:t>It should be compatible with a wide range of devices, including smartphones, tablets, and computers.</w:t>
+            </w:r>
+          </w:p>
+          <w:p>
+            <w:pPr>
+              <w:rPr>
+                <w:b/>
+                <w:bCs/>
+              </w:rPr>
+            </w:pPr>
+            <w:r>
+              <w:rPr>
+                <w:b/>
+                <w:bCs/>
+              </w:rPr>
+              <w:t>Operational Requirements:</w:t>
+            </w:r>
+          </w:p>
+          <w:p>
+            <w:pPr>
+              <w:pStyle w:val="ListParagraph"/>
+              <w:numPr>
+                <w:ilvl w:val="0"/>
+                <w:numId w:val="10"/>
+              </w:numPr>
+              <w:spacing w:before="0" w:after="160" w:line="256" w:lineRule="auto"/>
+            </w:pPr>
+            <w:r>
+              <w:t xml:space="preserve">The software should </w:t>
+            </w:r>
+            <w:proofErr w:type="gramStart"/>
+            <w:r>
+              <w:t>have high availability</w:t>
+            </w:r>
+            <w:proofErr w:type="gramEnd"/>
+            <w:r>
+              <w:t>, with a target uptime of 99.9%.</w:t>
+            </w:r>
+          </w:p>
+          <w:p>
+            <w:pPr>
+              <w:pStyle w:val="ListParagraph"/>
+              <w:numPr>
+                <w:ilvl w:val="0"/>
+                <w:numId w:val="10"/>
+              </w:numPr>
+              <w:spacing w:before="0" w:after="160" w:line="256" w:lineRule="auto"/>
+            </w:pPr>
+            <w:r>
+              <w:t>The service should be available 99.9% of the time (approximately 8 hours and 45 minutes of downtime per year).</w:t>
+            </w:r>
+          </w:p>
+          <w:p>
+            <w:pPr>
+              <w:pStyle w:val="ListParagraph"/>
+              <w:numPr>
+                <w:ilvl w:val="0"/>
+                <w:numId w:val="10"/>
+              </w:numPr>
+              <w:spacing w:before="0" w:after="160" w:line="256" w:lineRule="auto"/>
+            </w:pPr>
+            <w:r>
+              <w:t>The system should be easy to maintain and update without significant downtime.</w:t>
+            </w:r>
+          </w:p>
+          <w:p>
+            <w:pPr>
+              <w:pStyle w:val="ListParagraph"/>
+              <w:numPr>
+                <w:ilvl w:val="0"/>
+                <w:numId w:val="10"/>
+              </w:numPr>
+              <w:spacing w:before="0" w:after="160" w:line="256" w:lineRule="auto"/>
+            </w:pPr>
+            <w:r>
+              <w:t>Software updates should be deployed during off-peak hours, with scheduled maintenance windows limited to 2 hours.</w:t>
+            </w:r>
+          </w:p>
+          <w:p>
+            <w:pPr>
+              <w:rPr>
+                <w:b/>
+                <w:bCs/>
+              </w:rPr>
+            </w:pPr>
+            <w:r>
+              <w:rPr>
+                <w:b/>
+                <w:bCs/>
+              </w:rPr>
+              <w:t>Development Requirements:</w:t>
+            </w:r>
+          </w:p>
+          <w:p>
+            <w:pPr>
+              <w:pStyle w:val="ListParagraph"/>
+              <w:numPr>
+                <w:ilvl w:val="0"/>
+                <w:numId w:val="11"/>
+              </w:numPr>
+              <w:spacing w:before="0" w:after="160" w:line="256" w:lineRule="auto"/>
+            </w:pPr>
+            <w:r>
+              <w:t>The software development process should adhere to coding and testing standards.</w:t>
+            </w:r>
+          </w:p>
+          <w:p>
+            <w:pPr>
+              <w:pStyle w:val="ListParagraph"/>
+              <w:numPr>
+                <w:ilvl w:val="0"/>
+                <w:numId w:val="11"/>
+              </w:numPr>
+              <w:spacing w:before="0" w:after="160" w:line="256" w:lineRule="auto"/>
+            </w:pPr>
+            <w:r>
+              <w:t>Version control and collaborative development tools should be in place.</w:t>
+            </w:r>
+          </w:p>
+          <w:p>
+            <w:pPr>
+              <w:pStyle w:val="ListParagraph"/>
+              <w:numPr>
+                <w:ilvl w:val="0"/>
+                <w:numId w:val="11"/>
+              </w:numPr>
+              <w:spacing w:before="0" w:after="160" w:line="256" w:lineRule="auto"/>
+            </w:pPr>
+            <w:r>
+              <w:t>Adequate documentation for the software architecture and codebase should be maintained.</w:t>
+            </w:r>
+          </w:p>
+          <w:p>
+            <w:pPr>
+              <w:pStyle w:val="ListParagraph"/>
+              <w:numPr>
+                <w:ilvl w:val="0"/>
+                <w:numId w:val="11"/>
+              </w:numPr>
+              <w:spacing w:before="0" w:after="160" w:line="256" w:lineRule="auto"/>
+            </w:pPr>
+            <w:r>
+              <w:t>The development team should follow secure coding practices to mitigate vulnerabilities.</w:t>
+            </w:r>
+          </w:p>
+          <w:p>
+            <w:pPr>
+              <w:rPr>
+                <w:rFonts w:asciiTheme="minorHAnsi" w:hAnsiTheme="minorHAnsi" w:cstheme="minorBidi"/>
+                <w:b/>
+                <w:bCs/>
+                <w:sz w:val="22"/>
+                <w:szCs w:val="22"/>
+              </w:rPr>
+            </w:pPr>
+            <w:r>
+              <w:rPr>
+                <w:b/>
+                <w:bCs/>
+              </w:rPr>
+              <w:t>Regulatory Requirements:</w:t>
+            </w:r>
+          </w:p>
+          <w:p>
+            <w:pPr>
+              <w:pStyle w:val="ListParagraph"/>
+              <w:numPr>
+                <w:ilvl w:val="0"/>
+                <w:numId w:val="12"/>
+              </w:numPr>
+              <w:spacing w:before="0" w:after="160" w:line="256" w:lineRule="auto"/>
+            </w:pPr>
+            <w:r>
+              <w:t>The software should adhere to data privacy regulations, such as GDPR or HIPAA, depending on the user data handled.</w:t>
+            </w:r>
+          </w:p>
+          <w:p>
+            <w:pPr>
+              <w:pStyle w:val="ListParagraph"/>
+              <w:numPr>
+                <w:ilvl w:val="0"/>
+                <w:numId w:val="12"/>
+              </w:numPr>
+              <w:spacing w:before="0" w:after="160" w:line="256" w:lineRule="auto"/>
+            </w:pPr>
+            <w:r>
+              <w:t>User data should be anonymized or pseudonymized to comply with GDPR data protection requirements.</w:t>
+            </w:r>
+          </w:p>
+          <w:p>
+            <w:pPr>
+              <w:pStyle w:val="ListParagraph"/>
+              <w:numPr>
+                <w:ilvl w:val="0"/>
+                <w:numId w:val="12"/>
+              </w:numPr>
+              <w:spacing w:before="0" w:after="160" w:line="256" w:lineRule="auto"/>
+            </w:pPr>
+            <w:r>
+              <w:t>Compliance with financial regulations and payment processing standards should be maintained if financial transactions are involved.</w:t>
+            </w:r>
+          </w:p>
+          <w:p>
+            <w:pPr>
+              <w:pStyle w:val="ListParagraph"/>
+              <w:numPr>
+                <w:ilvl w:val="0"/>
+                <w:numId w:val="12"/>
+              </w:numPr>
+              <w:spacing w:before="0" w:after="160" w:line="256" w:lineRule="auto"/>
+            </w:pPr>
+            <w:r>
+              <w:t>All financial transactions must adhere to PCI DSS compliance standards.</w:t>
+            </w:r>
+          </w:p>
+          <w:p>
+            <w:pPr>
+              <w:rPr>
+                <w:b/>
+                <w:bCs/>
+              </w:rPr>
+            </w:pPr>
+            <w:r>
+              <w:rPr>
+                <w:b/>
+                <w:bCs/>
+              </w:rPr>
+              <w:t>Ethical Requirements:</w:t>
+            </w:r>
+          </w:p>
+          <w:p>
+            <w:pPr>
+              <w:pStyle w:val="ListParagraph"/>
+              <w:numPr>
+                <w:ilvl w:val="0"/>
+                <w:numId w:val="13"/>
+              </w:numPr>
+              <w:spacing w:before="0" w:after="160" w:line="256" w:lineRule="auto"/>
+            </w:pPr>
+            <w:r>
+              <w:t>The software should prioritize user privacy and data protection, and user consent should be obtained for any data processing.</w:t>
+            </w:r>
+          </w:p>
+          <w:p>
+            <w:pPr>
+              <w:pStyle w:val="ListParagraph"/>
+              <w:numPr>
+                <w:ilvl w:val="0"/>
+                <w:numId w:val="13"/>
+              </w:numPr>
+              <w:spacing w:before="0" w:after="160" w:line="256" w:lineRule="auto"/>
+            </w:pPr>
+            <w:r>
+              <w:t>The system should discourage unethical financial practices or encourage fair expense sharing.</w:t>
+            </w:r>
+          </w:p>
+          <w:p>
+            <w:pPr>
+              <w:rPr>
+                <w:b/>
+                <w:bCs/>
+              </w:rPr>
+            </w:pPr>
+            <w:r>
+              <w:rPr>
+                <w:b/>
+                <w:bCs/>
+              </w:rPr>
+              <w:t>Accounting Requirements:</w:t>
+            </w:r>
+          </w:p>
+          <w:p>
+            <w:pPr>
+              <w:pStyle w:val="ListParagraph"/>
+              <w:numPr>
+                <w:ilvl w:val="0"/>
+                <w:numId w:val="14"/>
+              </w:numPr>
+              <w:spacing w:before="0" w:after="160" w:line="256" w:lineRule="auto"/>
+            </w:pPr>
+            <w:r>
+              <w:lastRenderedPageBreak/>
+              <w:t>If the software handles financial transactions, it should provide accurate and auditable financial records.</w:t>
+            </w:r>
+          </w:p>
+          <w:p>
+            <w:pPr>
+              <w:pStyle w:val="ListParagraph"/>
+              <w:numPr>
+                <w:ilvl w:val="0"/>
+                <w:numId w:val="14"/>
+              </w:numPr>
+              <w:spacing w:before="0" w:after="160" w:line="256" w:lineRule="auto"/>
+            </w:pPr>
+            <w:r>
+              <w:t>Users should be able to view their transaction history, including payments and expenses.</w:t>
+            </w:r>
+          </w:p>
+          <w:p>
+            <w:pPr>
+              <w:rPr>
+                <w:b/>
+                <w:bCs/>
+              </w:rPr>
+            </w:pPr>
+            <w:r>
+              <w:rPr>
+                <w:b/>
+                <w:bCs/>
+              </w:rPr>
+              <w:t>Safety/Security Requirements:</w:t>
+            </w:r>
+          </w:p>
+          <w:p>
+            <w:pPr>
+              <w:pStyle w:val="ListParagraph"/>
+              <w:numPr>
+                <w:ilvl w:val="0"/>
+                <w:numId w:val="15"/>
+              </w:numPr>
+              <w:spacing w:before="0" w:after="160" w:line="256" w:lineRule="auto"/>
+            </w:pPr>
+            <w:r>
+              <w:t>The system should implement security measures to protect against fraudulent activities.</w:t>
+            </w:r>
+          </w:p>
+          <w:p>
+            <w:pPr>
+              <w:pStyle w:val="ListParagraph"/>
+              <w:numPr>
+                <w:ilvl w:val="0"/>
+                <w:numId w:val="15"/>
+              </w:numPr>
+            </w:pPr>
+            <w:r>
+              <w:t>Safety measures should be in place to prevent accidental financial transactions or data loss.</w:t>
+            </w:r>
+          </w:p>
         </w:tc>
       </w:tr>
     </w:tbl>
@@ -1357,6 +2040,7 @@
     </w:p>
     <w:p>
       <w:r>
+        <w:lastRenderedPageBreak/>
         <w:t xml:space="preserve"> </w:t>
       </w:r>
       <w:r>
@@ -1768,6 +2452,1023 @@
 <file path=word/numbering.xml><?xml version="1.0" encoding="utf-8"?>
 <w:numbering xmlns:wpc="http://schemas.microsoft.com/office/word/2010/wordprocessingCanvas" xmlns:cx="http://schemas.microsoft.com/office/drawing/2014/chartex" xmlns:cx1="http://schemas.microsoft.com/office/drawing/2015/9/8/chartex" xmlns:cx2="http://schemas.microsoft.com/office/drawing/2015/10/21/chartex" xmlns:cx3="http://schemas.microsoft.com/office/drawing/2016/5/9/chartex" xmlns:cx4="http://schemas.microsoft.com/office/drawing/2016/5/10/chartex" xmlns:cx5="http://schemas.microsoft.com/office/drawing/2016/5/11/chartex" xmlns:cx6="http://schemas.microsoft.com/office/drawing/2016/5/12/chartex" xmlns:cx7="http://schemas.microsoft.com/office/drawing/2016/5/13/chartex" xmlns:cx8="http://schemas.microsoft.com/office/drawing/2016/5/14/chartex" xmlns:mc="http://schemas.openxmlformats.org/markup-compatibility/2006" xmlns:aink="http://schemas.microsoft.com/office/drawing/2016/ink" xmlns:am3d="http://schemas.microsoft.com/office/drawing/2017/model3d" xmlns:o="urn:schemas-microsoft-com:office:office" xmlns:oel="http://schemas.microsoft.com/office/2019/extlst" xmlns:r="http://schemas.openxmlformats.org/officeDocument/2006/relationships" xmlns:m="http://schemas.openxmlformats.org/officeDocument/2006/math" xmlns:v="urn:schemas-microsoft-com:vml" xmlns:wp14="http://schemas.microsoft.com/office/word/2010/wordprocessingDrawing" xmlns:wp="http://schemas.openxmlformats.org/drawingml/2006/wordprocessingDrawing" xmlns:w10="urn:schemas-microsoft-com:office:word" xmlns:w="http://schemas.openxmlformats.org/wordprocessingml/2006/main" xmlns:w14="http://schemas.microsoft.com/office/word/2010/wordml" xmlns:w15="http://schemas.microsoft.com/office/word/2012/wordml" xmlns:w16cex="http://schemas.microsoft.com/office/word/2018/wordml/cex" xmlns:w16cid="http://schemas.microsoft.com/office/word/2016/wordml/cid" xmlns:w16="http://schemas.microsoft.com/office/word/2018/wordml" xmlns:w16sdtdh="http://schemas.microsoft.com/office/word/2020/wordml/sdtdatahash" xmlns:w16se="http://schemas.microsoft.com/office/word/2015/wordml/symex" xmlns:wpg="http://schemas.microsoft.com/office/word/2010/wordprocessingGroup" xmlns:wpi="http://schemas.microsoft.com/office/word/2010/wordprocessingInk" xmlns:wne="http://schemas.microsoft.com/office/word/2006/wordml" xmlns:wps="http://schemas.microsoft.com/office/word/2010/wordprocessingShape" mc:Ignorable="w14 w15 w16se w16cid w16 w16cex w16sdtdh wp14">
   <w:abstractNum w:abstractNumId="0" w15:restartNumberingAfterBreak="0">
+    <w:nsid w:val="0C5D0DF2"/>
+    <w:multiLevelType w:val="hybridMultilevel"/>
+    <w:tmpl w:val="7728B07C"/>
+    <w:lvl w:ilvl="0" w:tplc="04090001">
+      <w:start w:val="1"/>
+      <w:numFmt w:val="bullet"/>
+      <w:lvlText w:val=""/>
+      <w:lvlJc w:val="left"/>
+      <w:pPr>
+        <w:ind w:left="720" w:hanging="360"/>
+      </w:pPr>
+      <w:rPr>
+        <w:rFonts w:ascii="Symbol" w:hAnsi="Symbol" w:hint="default"/>
+      </w:rPr>
+    </w:lvl>
+    <w:lvl w:ilvl="1" w:tplc="04090003">
+      <w:start w:val="1"/>
+      <w:numFmt w:val="bullet"/>
+      <w:lvlText w:val="o"/>
+      <w:lvlJc w:val="left"/>
+      <w:pPr>
+        <w:ind w:left="1440" w:hanging="360"/>
+      </w:pPr>
+      <w:rPr>
+        <w:rFonts w:ascii="Courier New" w:hAnsi="Courier New" w:cs="Courier New" w:hint="default"/>
+      </w:rPr>
+    </w:lvl>
+    <w:lvl w:ilvl="2" w:tplc="04090005">
+      <w:start w:val="1"/>
+      <w:numFmt w:val="bullet"/>
+      <w:lvlText w:val=""/>
+      <w:lvlJc w:val="left"/>
+      <w:pPr>
+        <w:ind w:left="2160" w:hanging="360"/>
+      </w:pPr>
+      <w:rPr>
+        <w:rFonts w:ascii="Wingdings" w:hAnsi="Wingdings" w:hint="default"/>
+      </w:rPr>
+    </w:lvl>
+    <w:lvl w:ilvl="3" w:tplc="04090001">
+      <w:start w:val="1"/>
+      <w:numFmt w:val="bullet"/>
+      <w:lvlText w:val=""/>
+      <w:lvlJc w:val="left"/>
+      <w:pPr>
+        <w:ind w:left="2880" w:hanging="360"/>
+      </w:pPr>
+      <w:rPr>
+        <w:rFonts w:ascii="Symbol" w:hAnsi="Symbol" w:hint="default"/>
+      </w:rPr>
+    </w:lvl>
+    <w:lvl w:ilvl="4" w:tplc="04090003">
+      <w:start w:val="1"/>
+      <w:numFmt w:val="bullet"/>
+      <w:lvlText w:val="o"/>
+      <w:lvlJc w:val="left"/>
+      <w:pPr>
+        <w:ind w:left="3600" w:hanging="360"/>
+      </w:pPr>
+      <w:rPr>
+        <w:rFonts w:ascii="Courier New" w:hAnsi="Courier New" w:cs="Courier New" w:hint="default"/>
+      </w:rPr>
+    </w:lvl>
+    <w:lvl w:ilvl="5" w:tplc="04090005">
+      <w:start w:val="1"/>
+      <w:numFmt w:val="bullet"/>
+      <w:lvlText w:val=""/>
+      <w:lvlJc w:val="left"/>
+      <w:pPr>
+        <w:ind w:left="4320" w:hanging="360"/>
+      </w:pPr>
+      <w:rPr>
+        <w:rFonts w:ascii="Wingdings" w:hAnsi="Wingdings" w:hint="default"/>
+      </w:rPr>
+    </w:lvl>
+    <w:lvl w:ilvl="6" w:tplc="04090001">
+      <w:start w:val="1"/>
+      <w:numFmt w:val="bullet"/>
+      <w:lvlText w:val=""/>
+      <w:lvlJc w:val="left"/>
+      <w:pPr>
+        <w:ind w:left="5040" w:hanging="360"/>
+      </w:pPr>
+      <w:rPr>
+        <w:rFonts w:ascii="Symbol" w:hAnsi="Symbol" w:hint="default"/>
+      </w:rPr>
+    </w:lvl>
+    <w:lvl w:ilvl="7" w:tplc="04090003">
+      <w:start w:val="1"/>
+      <w:numFmt w:val="bullet"/>
+      <w:lvlText w:val="o"/>
+      <w:lvlJc w:val="left"/>
+      <w:pPr>
+        <w:ind w:left="5760" w:hanging="360"/>
+      </w:pPr>
+      <w:rPr>
+        <w:rFonts w:ascii="Courier New" w:hAnsi="Courier New" w:cs="Courier New" w:hint="default"/>
+      </w:rPr>
+    </w:lvl>
+    <w:lvl w:ilvl="8" w:tplc="04090005">
+      <w:start w:val="1"/>
+      <w:numFmt w:val="bullet"/>
+      <w:lvlText w:val=""/>
+      <w:lvlJc w:val="left"/>
+      <w:pPr>
+        <w:ind w:left="6480" w:hanging="360"/>
+      </w:pPr>
+      <w:rPr>
+        <w:rFonts w:ascii="Wingdings" w:hAnsi="Wingdings" w:hint="default"/>
+      </w:rPr>
+    </w:lvl>
+  </w:abstractNum>
+  <w:abstractNum w:abstractNumId="1" w15:restartNumberingAfterBreak="0">
+    <w:nsid w:val="199E7AA8"/>
+    <w:multiLevelType w:val="hybridMultilevel"/>
+    <w:tmpl w:val="AF5A983C"/>
+    <w:lvl w:ilvl="0" w:tplc="04090001">
+      <w:start w:val="1"/>
+      <w:numFmt w:val="bullet"/>
+      <w:lvlText w:val=""/>
+      <w:lvlJc w:val="left"/>
+      <w:pPr>
+        <w:ind w:left="720" w:hanging="360"/>
+      </w:pPr>
+      <w:rPr>
+        <w:rFonts w:ascii="Symbol" w:hAnsi="Symbol" w:hint="default"/>
+      </w:rPr>
+    </w:lvl>
+    <w:lvl w:ilvl="1" w:tplc="04090003">
+      <w:start w:val="1"/>
+      <w:numFmt w:val="bullet"/>
+      <w:lvlText w:val="o"/>
+      <w:lvlJc w:val="left"/>
+      <w:pPr>
+        <w:ind w:left="1440" w:hanging="360"/>
+      </w:pPr>
+      <w:rPr>
+        <w:rFonts w:ascii="Courier New" w:hAnsi="Courier New" w:cs="Courier New" w:hint="default"/>
+      </w:rPr>
+    </w:lvl>
+    <w:lvl w:ilvl="2" w:tplc="04090005">
+      <w:start w:val="1"/>
+      <w:numFmt w:val="bullet"/>
+      <w:lvlText w:val=""/>
+      <w:lvlJc w:val="left"/>
+      <w:pPr>
+        <w:ind w:left="2160" w:hanging="360"/>
+      </w:pPr>
+      <w:rPr>
+        <w:rFonts w:ascii="Wingdings" w:hAnsi="Wingdings" w:hint="default"/>
+      </w:rPr>
+    </w:lvl>
+    <w:lvl w:ilvl="3" w:tplc="04090001">
+      <w:start w:val="1"/>
+      <w:numFmt w:val="bullet"/>
+      <w:lvlText w:val=""/>
+      <w:lvlJc w:val="left"/>
+      <w:pPr>
+        <w:ind w:left="2880" w:hanging="360"/>
+      </w:pPr>
+      <w:rPr>
+        <w:rFonts w:ascii="Symbol" w:hAnsi="Symbol" w:hint="default"/>
+      </w:rPr>
+    </w:lvl>
+    <w:lvl w:ilvl="4" w:tplc="04090003">
+      <w:start w:val="1"/>
+      <w:numFmt w:val="bullet"/>
+      <w:lvlText w:val="o"/>
+      <w:lvlJc w:val="left"/>
+      <w:pPr>
+        <w:ind w:left="3600" w:hanging="360"/>
+      </w:pPr>
+      <w:rPr>
+        <w:rFonts w:ascii="Courier New" w:hAnsi="Courier New" w:cs="Courier New" w:hint="default"/>
+      </w:rPr>
+    </w:lvl>
+    <w:lvl w:ilvl="5" w:tplc="04090005">
+      <w:start w:val="1"/>
+      <w:numFmt w:val="bullet"/>
+      <w:lvlText w:val=""/>
+      <w:lvlJc w:val="left"/>
+      <w:pPr>
+        <w:ind w:left="4320" w:hanging="360"/>
+      </w:pPr>
+      <w:rPr>
+        <w:rFonts w:ascii="Wingdings" w:hAnsi="Wingdings" w:hint="default"/>
+      </w:rPr>
+    </w:lvl>
+    <w:lvl w:ilvl="6" w:tplc="04090001">
+      <w:start w:val="1"/>
+      <w:numFmt w:val="bullet"/>
+      <w:lvlText w:val=""/>
+      <w:lvlJc w:val="left"/>
+      <w:pPr>
+        <w:ind w:left="5040" w:hanging="360"/>
+      </w:pPr>
+      <w:rPr>
+        <w:rFonts w:ascii="Symbol" w:hAnsi="Symbol" w:hint="default"/>
+      </w:rPr>
+    </w:lvl>
+    <w:lvl w:ilvl="7" w:tplc="04090003">
+      <w:start w:val="1"/>
+      <w:numFmt w:val="bullet"/>
+      <w:lvlText w:val="o"/>
+      <w:lvlJc w:val="left"/>
+      <w:pPr>
+        <w:ind w:left="5760" w:hanging="360"/>
+      </w:pPr>
+      <w:rPr>
+        <w:rFonts w:ascii="Courier New" w:hAnsi="Courier New" w:cs="Courier New" w:hint="default"/>
+      </w:rPr>
+    </w:lvl>
+    <w:lvl w:ilvl="8" w:tplc="04090005">
+      <w:start w:val="1"/>
+      <w:numFmt w:val="bullet"/>
+      <w:lvlText w:val=""/>
+      <w:lvlJc w:val="left"/>
+      <w:pPr>
+        <w:ind w:left="6480" w:hanging="360"/>
+      </w:pPr>
+      <w:rPr>
+        <w:rFonts w:ascii="Wingdings" w:hAnsi="Wingdings" w:hint="default"/>
+      </w:rPr>
+    </w:lvl>
+  </w:abstractNum>
+  <w:abstractNum w:abstractNumId="2" w15:restartNumberingAfterBreak="0">
+    <w:nsid w:val="20C56891"/>
+    <w:multiLevelType w:val="hybridMultilevel"/>
+    <w:tmpl w:val="850E0610"/>
+    <w:lvl w:ilvl="0" w:tplc="04090001">
+      <w:start w:val="1"/>
+      <w:numFmt w:val="bullet"/>
+      <w:lvlText w:val=""/>
+      <w:lvlJc w:val="left"/>
+      <w:pPr>
+        <w:ind w:left="720" w:hanging="360"/>
+      </w:pPr>
+      <w:rPr>
+        <w:rFonts w:ascii="Symbol" w:hAnsi="Symbol" w:hint="default"/>
+      </w:rPr>
+    </w:lvl>
+    <w:lvl w:ilvl="1" w:tplc="04090003">
+      <w:start w:val="1"/>
+      <w:numFmt w:val="bullet"/>
+      <w:lvlText w:val="o"/>
+      <w:lvlJc w:val="left"/>
+      <w:pPr>
+        <w:ind w:left="1440" w:hanging="360"/>
+      </w:pPr>
+      <w:rPr>
+        <w:rFonts w:ascii="Courier New" w:hAnsi="Courier New" w:cs="Courier New" w:hint="default"/>
+      </w:rPr>
+    </w:lvl>
+    <w:lvl w:ilvl="2" w:tplc="04090005">
+      <w:start w:val="1"/>
+      <w:numFmt w:val="bullet"/>
+      <w:lvlText w:val=""/>
+      <w:lvlJc w:val="left"/>
+      <w:pPr>
+        <w:ind w:left="2160" w:hanging="360"/>
+      </w:pPr>
+      <w:rPr>
+        <w:rFonts w:ascii="Wingdings" w:hAnsi="Wingdings" w:hint="default"/>
+      </w:rPr>
+    </w:lvl>
+    <w:lvl w:ilvl="3" w:tplc="04090001">
+      <w:start w:val="1"/>
+      <w:numFmt w:val="bullet"/>
+      <w:lvlText w:val=""/>
+      <w:lvlJc w:val="left"/>
+      <w:pPr>
+        <w:ind w:left="2880" w:hanging="360"/>
+      </w:pPr>
+      <w:rPr>
+        <w:rFonts w:ascii="Symbol" w:hAnsi="Symbol" w:hint="default"/>
+      </w:rPr>
+    </w:lvl>
+    <w:lvl w:ilvl="4" w:tplc="04090003">
+      <w:start w:val="1"/>
+      <w:numFmt w:val="bullet"/>
+      <w:lvlText w:val="o"/>
+      <w:lvlJc w:val="left"/>
+      <w:pPr>
+        <w:ind w:left="3600" w:hanging="360"/>
+      </w:pPr>
+      <w:rPr>
+        <w:rFonts w:ascii="Courier New" w:hAnsi="Courier New" w:cs="Courier New" w:hint="default"/>
+      </w:rPr>
+    </w:lvl>
+    <w:lvl w:ilvl="5" w:tplc="04090005">
+      <w:start w:val="1"/>
+      <w:numFmt w:val="bullet"/>
+      <w:lvlText w:val=""/>
+      <w:lvlJc w:val="left"/>
+      <w:pPr>
+        <w:ind w:left="4320" w:hanging="360"/>
+      </w:pPr>
+      <w:rPr>
+        <w:rFonts w:ascii="Wingdings" w:hAnsi="Wingdings" w:hint="default"/>
+      </w:rPr>
+    </w:lvl>
+    <w:lvl w:ilvl="6" w:tplc="04090001">
+      <w:start w:val="1"/>
+      <w:numFmt w:val="bullet"/>
+      <w:lvlText w:val=""/>
+      <w:lvlJc w:val="left"/>
+      <w:pPr>
+        <w:ind w:left="5040" w:hanging="360"/>
+      </w:pPr>
+      <w:rPr>
+        <w:rFonts w:ascii="Symbol" w:hAnsi="Symbol" w:hint="default"/>
+      </w:rPr>
+    </w:lvl>
+    <w:lvl w:ilvl="7" w:tplc="04090003">
+      <w:start w:val="1"/>
+      <w:numFmt w:val="bullet"/>
+      <w:lvlText w:val="o"/>
+      <w:lvlJc w:val="left"/>
+      <w:pPr>
+        <w:ind w:left="5760" w:hanging="360"/>
+      </w:pPr>
+      <w:rPr>
+        <w:rFonts w:ascii="Courier New" w:hAnsi="Courier New" w:cs="Courier New" w:hint="default"/>
+      </w:rPr>
+    </w:lvl>
+    <w:lvl w:ilvl="8" w:tplc="04090005">
+      <w:start w:val="1"/>
+      <w:numFmt w:val="bullet"/>
+      <w:lvlText w:val=""/>
+      <w:lvlJc w:val="left"/>
+      <w:pPr>
+        <w:ind w:left="6480" w:hanging="360"/>
+      </w:pPr>
+      <w:rPr>
+        <w:rFonts w:ascii="Wingdings" w:hAnsi="Wingdings" w:hint="default"/>
+      </w:rPr>
+    </w:lvl>
+  </w:abstractNum>
+  <w:abstractNum w:abstractNumId="3" w15:restartNumberingAfterBreak="0">
+    <w:nsid w:val="226B200E"/>
+    <w:multiLevelType w:val="hybridMultilevel"/>
+    <w:tmpl w:val="BD7CBCA0"/>
+    <w:lvl w:ilvl="0" w:tplc="04090001">
+      <w:start w:val="1"/>
+      <w:numFmt w:val="bullet"/>
+      <w:lvlText w:val=""/>
+      <w:lvlJc w:val="left"/>
+      <w:pPr>
+        <w:ind w:left="720" w:hanging="360"/>
+      </w:pPr>
+      <w:rPr>
+        <w:rFonts w:ascii="Symbol" w:hAnsi="Symbol" w:hint="default"/>
+      </w:rPr>
+    </w:lvl>
+    <w:lvl w:ilvl="1" w:tplc="04090003">
+      <w:start w:val="1"/>
+      <w:numFmt w:val="bullet"/>
+      <w:lvlText w:val="o"/>
+      <w:lvlJc w:val="left"/>
+      <w:pPr>
+        <w:ind w:left="1440" w:hanging="360"/>
+      </w:pPr>
+      <w:rPr>
+        <w:rFonts w:ascii="Courier New" w:hAnsi="Courier New" w:cs="Courier New" w:hint="default"/>
+      </w:rPr>
+    </w:lvl>
+    <w:lvl w:ilvl="2" w:tplc="04090005">
+      <w:start w:val="1"/>
+      <w:numFmt w:val="bullet"/>
+      <w:lvlText w:val=""/>
+      <w:lvlJc w:val="left"/>
+      <w:pPr>
+        <w:ind w:left="2160" w:hanging="360"/>
+      </w:pPr>
+      <w:rPr>
+        <w:rFonts w:ascii="Wingdings" w:hAnsi="Wingdings" w:hint="default"/>
+      </w:rPr>
+    </w:lvl>
+    <w:lvl w:ilvl="3" w:tplc="04090001">
+      <w:start w:val="1"/>
+      <w:numFmt w:val="bullet"/>
+      <w:lvlText w:val=""/>
+      <w:lvlJc w:val="left"/>
+      <w:pPr>
+        <w:ind w:left="2880" w:hanging="360"/>
+      </w:pPr>
+      <w:rPr>
+        <w:rFonts w:ascii="Symbol" w:hAnsi="Symbol" w:hint="default"/>
+      </w:rPr>
+    </w:lvl>
+    <w:lvl w:ilvl="4" w:tplc="04090003">
+      <w:start w:val="1"/>
+      <w:numFmt w:val="bullet"/>
+      <w:lvlText w:val="o"/>
+      <w:lvlJc w:val="left"/>
+      <w:pPr>
+        <w:ind w:left="3600" w:hanging="360"/>
+      </w:pPr>
+      <w:rPr>
+        <w:rFonts w:ascii="Courier New" w:hAnsi="Courier New" w:cs="Courier New" w:hint="default"/>
+      </w:rPr>
+    </w:lvl>
+    <w:lvl w:ilvl="5" w:tplc="04090005">
+      <w:start w:val="1"/>
+      <w:numFmt w:val="bullet"/>
+      <w:lvlText w:val=""/>
+      <w:lvlJc w:val="left"/>
+      <w:pPr>
+        <w:ind w:left="4320" w:hanging="360"/>
+      </w:pPr>
+      <w:rPr>
+        <w:rFonts w:ascii="Wingdings" w:hAnsi="Wingdings" w:hint="default"/>
+      </w:rPr>
+    </w:lvl>
+    <w:lvl w:ilvl="6" w:tplc="04090001">
+      <w:start w:val="1"/>
+      <w:numFmt w:val="bullet"/>
+      <w:lvlText w:val=""/>
+      <w:lvlJc w:val="left"/>
+      <w:pPr>
+        <w:ind w:left="5040" w:hanging="360"/>
+      </w:pPr>
+      <w:rPr>
+        <w:rFonts w:ascii="Symbol" w:hAnsi="Symbol" w:hint="default"/>
+      </w:rPr>
+    </w:lvl>
+    <w:lvl w:ilvl="7" w:tplc="04090003">
+      <w:start w:val="1"/>
+      <w:numFmt w:val="bullet"/>
+      <w:lvlText w:val="o"/>
+      <w:lvlJc w:val="left"/>
+      <w:pPr>
+        <w:ind w:left="5760" w:hanging="360"/>
+      </w:pPr>
+      <w:rPr>
+        <w:rFonts w:ascii="Courier New" w:hAnsi="Courier New" w:cs="Courier New" w:hint="default"/>
+      </w:rPr>
+    </w:lvl>
+    <w:lvl w:ilvl="8" w:tplc="04090005">
+      <w:start w:val="1"/>
+      <w:numFmt w:val="bullet"/>
+      <w:lvlText w:val=""/>
+      <w:lvlJc w:val="left"/>
+      <w:pPr>
+        <w:ind w:left="6480" w:hanging="360"/>
+      </w:pPr>
+      <w:rPr>
+        <w:rFonts w:ascii="Wingdings" w:hAnsi="Wingdings" w:hint="default"/>
+      </w:rPr>
+    </w:lvl>
+  </w:abstractNum>
+  <w:abstractNum w:abstractNumId="4" w15:restartNumberingAfterBreak="0">
+    <w:nsid w:val="313157A0"/>
+    <w:multiLevelType w:val="hybridMultilevel"/>
+    <w:tmpl w:val="CCF6B6A4"/>
+    <w:lvl w:ilvl="0" w:tplc="04090001">
+      <w:start w:val="1"/>
+      <w:numFmt w:val="bullet"/>
+      <w:lvlText w:val=""/>
+      <w:lvlJc w:val="left"/>
+      <w:pPr>
+        <w:ind w:left="720" w:hanging="360"/>
+      </w:pPr>
+      <w:rPr>
+        <w:rFonts w:ascii="Symbol" w:hAnsi="Symbol" w:hint="default"/>
+      </w:rPr>
+    </w:lvl>
+    <w:lvl w:ilvl="1" w:tplc="04090003">
+      <w:start w:val="1"/>
+      <w:numFmt w:val="bullet"/>
+      <w:lvlText w:val="o"/>
+      <w:lvlJc w:val="left"/>
+      <w:pPr>
+        <w:ind w:left="1440" w:hanging="360"/>
+      </w:pPr>
+      <w:rPr>
+        <w:rFonts w:ascii="Courier New" w:hAnsi="Courier New" w:cs="Courier New" w:hint="default"/>
+      </w:rPr>
+    </w:lvl>
+    <w:lvl w:ilvl="2" w:tplc="04090005">
+      <w:start w:val="1"/>
+      <w:numFmt w:val="bullet"/>
+      <w:lvlText w:val=""/>
+      <w:lvlJc w:val="left"/>
+      <w:pPr>
+        <w:ind w:left="2160" w:hanging="360"/>
+      </w:pPr>
+      <w:rPr>
+        <w:rFonts w:ascii="Wingdings" w:hAnsi="Wingdings" w:hint="default"/>
+      </w:rPr>
+    </w:lvl>
+    <w:lvl w:ilvl="3" w:tplc="04090001">
+      <w:start w:val="1"/>
+      <w:numFmt w:val="bullet"/>
+      <w:lvlText w:val=""/>
+      <w:lvlJc w:val="left"/>
+      <w:pPr>
+        <w:ind w:left="2880" w:hanging="360"/>
+      </w:pPr>
+      <w:rPr>
+        <w:rFonts w:ascii="Symbol" w:hAnsi="Symbol" w:hint="default"/>
+      </w:rPr>
+    </w:lvl>
+    <w:lvl w:ilvl="4" w:tplc="04090003">
+      <w:start w:val="1"/>
+      <w:numFmt w:val="bullet"/>
+      <w:lvlText w:val="o"/>
+      <w:lvlJc w:val="left"/>
+      <w:pPr>
+        <w:ind w:left="3600" w:hanging="360"/>
+      </w:pPr>
+      <w:rPr>
+        <w:rFonts w:ascii="Courier New" w:hAnsi="Courier New" w:cs="Courier New" w:hint="default"/>
+      </w:rPr>
+    </w:lvl>
+    <w:lvl w:ilvl="5" w:tplc="04090005">
+      <w:start w:val="1"/>
+      <w:numFmt w:val="bullet"/>
+      <w:lvlText w:val=""/>
+      <w:lvlJc w:val="left"/>
+      <w:pPr>
+        <w:ind w:left="4320" w:hanging="360"/>
+      </w:pPr>
+      <w:rPr>
+        <w:rFonts w:ascii="Wingdings" w:hAnsi="Wingdings" w:hint="default"/>
+      </w:rPr>
+    </w:lvl>
+    <w:lvl w:ilvl="6" w:tplc="04090001">
+      <w:start w:val="1"/>
+      <w:numFmt w:val="bullet"/>
+      <w:lvlText w:val=""/>
+      <w:lvlJc w:val="left"/>
+      <w:pPr>
+        <w:ind w:left="5040" w:hanging="360"/>
+      </w:pPr>
+      <w:rPr>
+        <w:rFonts w:ascii="Symbol" w:hAnsi="Symbol" w:hint="default"/>
+      </w:rPr>
+    </w:lvl>
+    <w:lvl w:ilvl="7" w:tplc="04090003">
+      <w:start w:val="1"/>
+      <w:numFmt w:val="bullet"/>
+      <w:lvlText w:val="o"/>
+      <w:lvlJc w:val="left"/>
+      <w:pPr>
+        <w:ind w:left="5760" w:hanging="360"/>
+      </w:pPr>
+      <w:rPr>
+        <w:rFonts w:ascii="Courier New" w:hAnsi="Courier New" w:cs="Courier New" w:hint="default"/>
+      </w:rPr>
+    </w:lvl>
+    <w:lvl w:ilvl="8" w:tplc="04090005">
+      <w:start w:val="1"/>
+      <w:numFmt w:val="bullet"/>
+      <w:lvlText w:val=""/>
+      <w:lvlJc w:val="left"/>
+      <w:pPr>
+        <w:ind w:left="6480" w:hanging="360"/>
+      </w:pPr>
+      <w:rPr>
+        <w:rFonts w:ascii="Wingdings" w:hAnsi="Wingdings" w:hint="default"/>
+      </w:rPr>
+    </w:lvl>
+  </w:abstractNum>
+  <w:abstractNum w:abstractNumId="5" w15:restartNumberingAfterBreak="0">
+    <w:nsid w:val="319F5A67"/>
+    <w:multiLevelType w:val="hybridMultilevel"/>
+    <w:tmpl w:val="AB5C9AF2"/>
+    <w:lvl w:ilvl="0" w:tplc="04090001">
+      <w:start w:val="1"/>
+      <w:numFmt w:val="bullet"/>
+      <w:lvlText w:val=""/>
+      <w:lvlJc w:val="left"/>
+      <w:pPr>
+        <w:ind w:left="720" w:hanging="360"/>
+      </w:pPr>
+      <w:rPr>
+        <w:rFonts w:ascii="Symbol" w:hAnsi="Symbol" w:hint="default"/>
+      </w:rPr>
+    </w:lvl>
+    <w:lvl w:ilvl="1" w:tplc="04090003">
+      <w:start w:val="1"/>
+      <w:numFmt w:val="bullet"/>
+      <w:lvlText w:val="o"/>
+      <w:lvlJc w:val="left"/>
+      <w:pPr>
+        <w:ind w:left="1440" w:hanging="360"/>
+      </w:pPr>
+      <w:rPr>
+        <w:rFonts w:ascii="Courier New" w:hAnsi="Courier New" w:cs="Courier New" w:hint="default"/>
+      </w:rPr>
+    </w:lvl>
+    <w:lvl w:ilvl="2" w:tplc="04090005">
+      <w:start w:val="1"/>
+      <w:numFmt w:val="bullet"/>
+      <w:lvlText w:val=""/>
+      <w:lvlJc w:val="left"/>
+      <w:pPr>
+        <w:ind w:left="2160" w:hanging="360"/>
+      </w:pPr>
+      <w:rPr>
+        <w:rFonts w:ascii="Wingdings" w:hAnsi="Wingdings" w:hint="default"/>
+      </w:rPr>
+    </w:lvl>
+    <w:lvl w:ilvl="3" w:tplc="04090001">
+      <w:start w:val="1"/>
+      <w:numFmt w:val="bullet"/>
+      <w:lvlText w:val=""/>
+      <w:lvlJc w:val="left"/>
+      <w:pPr>
+        <w:ind w:left="2880" w:hanging="360"/>
+      </w:pPr>
+      <w:rPr>
+        <w:rFonts w:ascii="Symbol" w:hAnsi="Symbol" w:hint="default"/>
+      </w:rPr>
+    </w:lvl>
+    <w:lvl w:ilvl="4" w:tplc="04090003">
+      <w:start w:val="1"/>
+      <w:numFmt w:val="bullet"/>
+      <w:lvlText w:val="o"/>
+      <w:lvlJc w:val="left"/>
+      <w:pPr>
+        <w:ind w:left="3600" w:hanging="360"/>
+      </w:pPr>
+      <w:rPr>
+        <w:rFonts w:ascii="Courier New" w:hAnsi="Courier New" w:cs="Courier New" w:hint="default"/>
+      </w:rPr>
+    </w:lvl>
+    <w:lvl w:ilvl="5" w:tplc="04090005">
+      <w:start w:val="1"/>
+      <w:numFmt w:val="bullet"/>
+      <w:lvlText w:val=""/>
+      <w:lvlJc w:val="left"/>
+      <w:pPr>
+        <w:ind w:left="4320" w:hanging="360"/>
+      </w:pPr>
+      <w:rPr>
+        <w:rFonts w:ascii="Wingdings" w:hAnsi="Wingdings" w:hint="default"/>
+      </w:rPr>
+    </w:lvl>
+    <w:lvl w:ilvl="6" w:tplc="04090001">
+      <w:start w:val="1"/>
+      <w:numFmt w:val="bullet"/>
+      <w:lvlText w:val=""/>
+      <w:lvlJc w:val="left"/>
+      <w:pPr>
+        <w:ind w:left="5040" w:hanging="360"/>
+      </w:pPr>
+      <w:rPr>
+        <w:rFonts w:ascii="Symbol" w:hAnsi="Symbol" w:hint="default"/>
+      </w:rPr>
+    </w:lvl>
+    <w:lvl w:ilvl="7" w:tplc="04090003">
+      <w:start w:val="1"/>
+      <w:numFmt w:val="bullet"/>
+      <w:lvlText w:val="o"/>
+      <w:lvlJc w:val="left"/>
+      <w:pPr>
+        <w:ind w:left="5760" w:hanging="360"/>
+      </w:pPr>
+      <w:rPr>
+        <w:rFonts w:ascii="Courier New" w:hAnsi="Courier New" w:cs="Courier New" w:hint="default"/>
+      </w:rPr>
+    </w:lvl>
+    <w:lvl w:ilvl="8" w:tplc="04090005">
+      <w:start w:val="1"/>
+      <w:numFmt w:val="bullet"/>
+      <w:lvlText w:val=""/>
+      <w:lvlJc w:val="left"/>
+      <w:pPr>
+        <w:ind w:left="6480" w:hanging="360"/>
+      </w:pPr>
+      <w:rPr>
+        <w:rFonts w:ascii="Wingdings" w:hAnsi="Wingdings" w:hint="default"/>
+      </w:rPr>
+    </w:lvl>
+  </w:abstractNum>
+  <w:abstractNum w:abstractNumId="6" w15:restartNumberingAfterBreak="0">
+    <w:nsid w:val="336326EE"/>
+    <w:multiLevelType w:val="hybridMultilevel"/>
+    <w:tmpl w:val="3FA4EE4A"/>
+    <w:lvl w:ilvl="0" w:tplc="04090001">
+      <w:start w:val="1"/>
+      <w:numFmt w:val="bullet"/>
+      <w:lvlText w:val=""/>
+      <w:lvlJc w:val="left"/>
+      <w:pPr>
+        <w:ind w:left="720" w:hanging="360"/>
+      </w:pPr>
+      <w:rPr>
+        <w:rFonts w:ascii="Symbol" w:hAnsi="Symbol" w:hint="default"/>
+      </w:rPr>
+    </w:lvl>
+    <w:lvl w:ilvl="1" w:tplc="04090003">
+      <w:start w:val="1"/>
+      <w:numFmt w:val="bullet"/>
+      <w:lvlText w:val="o"/>
+      <w:lvlJc w:val="left"/>
+      <w:pPr>
+        <w:ind w:left="1440" w:hanging="360"/>
+      </w:pPr>
+      <w:rPr>
+        <w:rFonts w:ascii="Courier New" w:hAnsi="Courier New" w:cs="Courier New" w:hint="default"/>
+      </w:rPr>
+    </w:lvl>
+    <w:lvl w:ilvl="2" w:tplc="04090005">
+      <w:start w:val="1"/>
+      <w:numFmt w:val="bullet"/>
+      <w:lvlText w:val=""/>
+      <w:lvlJc w:val="left"/>
+      <w:pPr>
+        <w:ind w:left="2160" w:hanging="360"/>
+      </w:pPr>
+      <w:rPr>
+        <w:rFonts w:ascii="Wingdings" w:hAnsi="Wingdings" w:hint="default"/>
+      </w:rPr>
+    </w:lvl>
+    <w:lvl w:ilvl="3" w:tplc="04090001">
+      <w:start w:val="1"/>
+      <w:numFmt w:val="bullet"/>
+      <w:lvlText w:val=""/>
+      <w:lvlJc w:val="left"/>
+      <w:pPr>
+        <w:ind w:left="2880" w:hanging="360"/>
+      </w:pPr>
+      <w:rPr>
+        <w:rFonts w:ascii="Symbol" w:hAnsi="Symbol" w:hint="default"/>
+      </w:rPr>
+    </w:lvl>
+    <w:lvl w:ilvl="4" w:tplc="04090003">
+      <w:start w:val="1"/>
+      <w:numFmt w:val="bullet"/>
+      <w:lvlText w:val="o"/>
+      <w:lvlJc w:val="left"/>
+      <w:pPr>
+        <w:ind w:left="3600" w:hanging="360"/>
+      </w:pPr>
+      <w:rPr>
+        <w:rFonts w:ascii="Courier New" w:hAnsi="Courier New" w:cs="Courier New" w:hint="default"/>
+      </w:rPr>
+    </w:lvl>
+    <w:lvl w:ilvl="5" w:tplc="04090005">
+      <w:start w:val="1"/>
+      <w:numFmt w:val="bullet"/>
+      <w:lvlText w:val=""/>
+      <w:lvlJc w:val="left"/>
+      <w:pPr>
+        <w:ind w:left="4320" w:hanging="360"/>
+      </w:pPr>
+      <w:rPr>
+        <w:rFonts w:ascii="Wingdings" w:hAnsi="Wingdings" w:hint="default"/>
+      </w:rPr>
+    </w:lvl>
+    <w:lvl w:ilvl="6" w:tplc="04090001">
+      <w:start w:val="1"/>
+      <w:numFmt w:val="bullet"/>
+      <w:lvlText w:val=""/>
+      <w:lvlJc w:val="left"/>
+      <w:pPr>
+        <w:ind w:left="5040" w:hanging="360"/>
+      </w:pPr>
+      <w:rPr>
+        <w:rFonts w:ascii="Symbol" w:hAnsi="Symbol" w:hint="default"/>
+      </w:rPr>
+    </w:lvl>
+    <w:lvl w:ilvl="7" w:tplc="04090003">
+      <w:start w:val="1"/>
+      <w:numFmt w:val="bullet"/>
+      <w:lvlText w:val="o"/>
+      <w:lvlJc w:val="left"/>
+      <w:pPr>
+        <w:ind w:left="5760" w:hanging="360"/>
+      </w:pPr>
+      <w:rPr>
+        <w:rFonts w:ascii="Courier New" w:hAnsi="Courier New" w:cs="Courier New" w:hint="default"/>
+      </w:rPr>
+    </w:lvl>
+    <w:lvl w:ilvl="8" w:tplc="04090005">
+      <w:start w:val="1"/>
+      <w:numFmt w:val="bullet"/>
+      <w:lvlText w:val=""/>
+      <w:lvlJc w:val="left"/>
+      <w:pPr>
+        <w:ind w:left="6480" w:hanging="360"/>
+      </w:pPr>
+      <w:rPr>
+        <w:rFonts w:ascii="Wingdings" w:hAnsi="Wingdings" w:hint="default"/>
+      </w:rPr>
+    </w:lvl>
+  </w:abstractNum>
+  <w:abstractNum w:abstractNumId="7" w15:restartNumberingAfterBreak="0">
+    <w:nsid w:val="36CA1B5D"/>
+    <w:multiLevelType w:val="hybridMultilevel"/>
+    <w:tmpl w:val="F7AC200E"/>
+    <w:lvl w:ilvl="0" w:tplc="04090001">
+      <w:start w:val="1"/>
+      <w:numFmt w:val="bullet"/>
+      <w:lvlText w:val=""/>
+      <w:lvlJc w:val="left"/>
+      <w:pPr>
+        <w:ind w:left="720" w:hanging="360"/>
+      </w:pPr>
+      <w:rPr>
+        <w:rFonts w:ascii="Symbol" w:hAnsi="Symbol" w:hint="default"/>
+      </w:rPr>
+    </w:lvl>
+    <w:lvl w:ilvl="1" w:tplc="04090003">
+      <w:start w:val="1"/>
+      <w:numFmt w:val="bullet"/>
+      <w:lvlText w:val="o"/>
+      <w:lvlJc w:val="left"/>
+      <w:pPr>
+        <w:ind w:left="1440" w:hanging="360"/>
+      </w:pPr>
+      <w:rPr>
+        <w:rFonts w:ascii="Courier New" w:hAnsi="Courier New" w:cs="Courier New" w:hint="default"/>
+      </w:rPr>
+    </w:lvl>
+    <w:lvl w:ilvl="2" w:tplc="04090005">
+      <w:start w:val="1"/>
+      <w:numFmt w:val="bullet"/>
+      <w:lvlText w:val=""/>
+      <w:lvlJc w:val="left"/>
+      <w:pPr>
+        <w:ind w:left="2160" w:hanging="360"/>
+      </w:pPr>
+      <w:rPr>
+        <w:rFonts w:ascii="Wingdings" w:hAnsi="Wingdings" w:hint="default"/>
+      </w:rPr>
+    </w:lvl>
+    <w:lvl w:ilvl="3" w:tplc="04090001">
+      <w:start w:val="1"/>
+      <w:numFmt w:val="bullet"/>
+      <w:lvlText w:val=""/>
+      <w:lvlJc w:val="left"/>
+      <w:pPr>
+        <w:ind w:left="2880" w:hanging="360"/>
+      </w:pPr>
+      <w:rPr>
+        <w:rFonts w:ascii="Symbol" w:hAnsi="Symbol" w:hint="default"/>
+      </w:rPr>
+    </w:lvl>
+    <w:lvl w:ilvl="4" w:tplc="04090003">
+      <w:start w:val="1"/>
+      <w:numFmt w:val="bullet"/>
+      <w:lvlText w:val="o"/>
+      <w:lvlJc w:val="left"/>
+      <w:pPr>
+        <w:ind w:left="3600" w:hanging="360"/>
+      </w:pPr>
+      <w:rPr>
+        <w:rFonts w:ascii="Courier New" w:hAnsi="Courier New" w:cs="Courier New" w:hint="default"/>
+      </w:rPr>
+    </w:lvl>
+    <w:lvl w:ilvl="5" w:tplc="04090005">
+      <w:start w:val="1"/>
+      <w:numFmt w:val="bullet"/>
+      <w:lvlText w:val=""/>
+      <w:lvlJc w:val="left"/>
+      <w:pPr>
+        <w:ind w:left="4320" w:hanging="360"/>
+      </w:pPr>
+      <w:rPr>
+        <w:rFonts w:ascii="Wingdings" w:hAnsi="Wingdings" w:hint="default"/>
+      </w:rPr>
+    </w:lvl>
+    <w:lvl w:ilvl="6" w:tplc="04090001">
+      <w:start w:val="1"/>
+      <w:numFmt w:val="bullet"/>
+      <w:lvlText w:val=""/>
+      <w:lvlJc w:val="left"/>
+      <w:pPr>
+        <w:ind w:left="5040" w:hanging="360"/>
+      </w:pPr>
+      <w:rPr>
+        <w:rFonts w:ascii="Symbol" w:hAnsi="Symbol" w:hint="default"/>
+      </w:rPr>
+    </w:lvl>
+    <w:lvl w:ilvl="7" w:tplc="04090003">
+      <w:start w:val="1"/>
+      <w:numFmt w:val="bullet"/>
+      <w:lvlText w:val="o"/>
+      <w:lvlJc w:val="left"/>
+      <w:pPr>
+        <w:ind w:left="5760" w:hanging="360"/>
+      </w:pPr>
+      <w:rPr>
+        <w:rFonts w:ascii="Courier New" w:hAnsi="Courier New" w:cs="Courier New" w:hint="default"/>
+      </w:rPr>
+    </w:lvl>
+    <w:lvl w:ilvl="8" w:tplc="04090005">
+      <w:start w:val="1"/>
+      <w:numFmt w:val="bullet"/>
+      <w:lvlText w:val=""/>
+      <w:lvlJc w:val="left"/>
+      <w:pPr>
+        <w:ind w:left="6480" w:hanging="360"/>
+      </w:pPr>
+      <w:rPr>
+        <w:rFonts w:ascii="Wingdings" w:hAnsi="Wingdings" w:hint="default"/>
+      </w:rPr>
+    </w:lvl>
+  </w:abstractNum>
+  <w:abstractNum w:abstractNumId="8" w15:restartNumberingAfterBreak="0">
+    <w:nsid w:val="3C350575"/>
+    <w:multiLevelType w:val="hybridMultilevel"/>
+    <w:tmpl w:val="1EACFF94"/>
+    <w:lvl w:ilvl="0" w:tplc="04090001">
+      <w:start w:val="1"/>
+      <w:numFmt w:val="bullet"/>
+      <w:lvlText w:val=""/>
+      <w:lvlJc w:val="left"/>
+      <w:pPr>
+        <w:ind w:left="720" w:hanging="360"/>
+      </w:pPr>
+      <w:rPr>
+        <w:rFonts w:ascii="Symbol" w:hAnsi="Symbol" w:hint="default"/>
+      </w:rPr>
+    </w:lvl>
+    <w:lvl w:ilvl="1" w:tplc="04090003">
+      <w:start w:val="1"/>
+      <w:numFmt w:val="bullet"/>
+      <w:lvlText w:val="o"/>
+      <w:lvlJc w:val="left"/>
+      <w:pPr>
+        <w:ind w:left="1440" w:hanging="360"/>
+      </w:pPr>
+      <w:rPr>
+        <w:rFonts w:ascii="Courier New" w:hAnsi="Courier New" w:cs="Courier New" w:hint="default"/>
+      </w:rPr>
+    </w:lvl>
+    <w:lvl w:ilvl="2" w:tplc="04090005">
+      <w:start w:val="1"/>
+      <w:numFmt w:val="bullet"/>
+      <w:lvlText w:val=""/>
+      <w:lvlJc w:val="left"/>
+      <w:pPr>
+        <w:ind w:left="2160" w:hanging="360"/>
+      </w:pPr>
+      <w:rPr>
+        <w:rFonts w:ascii="Wingdings" w:hAnsi="Wingdings" w:hint="default"/>
+      </w:rPr>
+    </w:lvl>
+    <w:lvl w:ilvl="3" w:tplc="04090001">
+      <w:start w:val="1"/>
+      <w:numFmt w:val="bullet"/>
+      <w:lvlText w:val=""/>
+      <w:lvlJc w:val="left"/>
+      <w:pPr>
+        <w:ind w:left="2880" w:hanging="360"/>
+      </w:pPr>
+      <w:rPr>
+        <w:rFonts w:ascii="Symbol" w:hAnsi="Symbol" w:hint="default"/>
+      </w:rPr>
+    </w:lvl>
+    <w:lvl w:ilvl="4" w:tplc="04090003">
+      <w:start w:val="1"/>
+      <w:numFmt w:val="bullet"/>
+      <w:lvlText w:val="o"/>
+      <w:lvlJc w:val="left"/>
+      <w:pPr>
+        <w:ind w:left="3600" w:hanging="360"/>
+      </w:pPr>
+      <w:rPr>
+        <w:rFonts w:ascii="Courier New" w:hAnsi="Courier New" w:cs="Courier New" w:hint="default"/>
+      </w:rPr>
+    </w:lvl>
+    <w:lvl w:ilvl="5" w:tplc="04090005">
+      <w:start w:val="1"/>
+      <w:numFmt w:val="bullet"/>
+      <w:lvlText w:val=""/>
+      <w:lvlJc w:val="left"/>
+      <w:pPr>
+        <w:ind w:left="4320" w:hanging="360"/>
+      </w:pPr>
+      <w:rPr>
+        <w:rFonts w:ascii="Wingdings" w:hAnsi="Wingdings" w:hint="default"/>
+      </w:rPr>
+    </w:lvl>
+    <w:lvl w:ilvl="6" w:tplc="04090001">
+      <w:start w:val="1"/>
+      <w:numFmt w:val="bullet"/>
+      <w:lvlText w:val=""/>
+      <w:lvlJc w:val="left"/>
+      <w:pPr>
+        <w:ind w:left="5040" w:hanging="360"/>
+      </w:pPr>
+      <w:rPr>
+        <w:rFonts w:ascii="Symbol" w:hAnsi="Symbol" w:hint="default"/>
+      </w:rPr>
+    </w:lvl>
+    <w:lvl w:ilvl="7" w:tplc="04090003">
+      <w:start w:val="1"/>
+      <w:numFmt w:val="bullet"/>
+      <w:lvlText w:val="o"/>
+      <w:lvlJc w:val="left"/>
+      <w:pPr>
+        <w:ind w:left="5760" w:hanging="360"/>
+      </w:pPr>
+      <w:rPr>
+        <w:rFonts w:ascii="Courier New" w:hAnsi="Courier New" w:cs="Courier New" w:hint="default"/>
+      </w:rPr>
+    </w:lvl>
+    <w:lvl w:ilvl="8" w:tplc="04090005">
+      <w:start w:val="1"/>
+      <w:numFmt w:val="bullet"/>
+      <w:lvlText w:val=""/>
+      <w:lvlJc w:val="left"/>
+      <w:pPr>
+        <w:ind w:left="6480" w:hanging="360"/>
+      </w:pPr>
+      <w:rPr>
+        <w:rFonts w:ascii="Wingdings" w:hAnsi="Wingdings" w:hint="default"/>
+      </w:rPr>
+    </w:lvl>
+  </w:abstractNum>
+  <w:abstractNum w:abstractNumId="9" w15:restartNumberingAfterBreak="0">
     <w:nsid w:val="3C4A2D4F"/>
     <w:multiLevelType w:val="hybridMultilevel"/>
     <w:tmpl w:val="F800B990"/>
@@ -1880,7 +3581,233 @@
       </w:rPr>
     </w:lvl>
   </w:abstractNum>
-  <w:abstractNum w:abstractNumId="1" w15:restartNumberingAfterBreak="0">
+  <w:abstractNum w:abstractNumId="10" w15:restartNumberingAfterBreak="0">
+    <w:nsid w:val="46317D7C"/>
+    <w:multiLevelType w:val="hybridMultilevel"/>
+    <w:tmpl w:val="9F7CFFF6"/>
+    <w:lvl w:ilvl="0" w:tplc="04090001">
+      <w:start w:val="1"/>
+      <w:numFmt w:val="bullet"/>
+      <w:lvlText w:val=""/>
+      <w:lvlJc w:val="left"/>
+      <w:pPr>
+        <w:ind w:left="720" w:hanging="360"/>
+      </w:pPr>
+      <w:rPr>
+        <w:rFonts w:ascii="Symbol" w:hAnsi="Symbol" w:hint="default"/>
+      </w:rPr>
+    </w:lvl>
+    <w:lvl w:ilvl="1" w:tplc="04090003">
+      <w:start w:val="1"/>
+      <w:numFmt w:val="bullet"/>
+      <w:lvlText w:val="o"/>
+      <w:lvlJc w:val="left"/>
+      <w:pPr>
+        <w:ind w:left="1440" w:hanging="360"/>
+      </w:pPr>
+      <w:rPr>
+        <w:rFonts w:ascii="Courier New" w:hAnsi="Courier New" w:cs="Courier New" w:hint="default"/>
+      </w:rPr>
+    </w:lvl>
+    <w:lvl w:ilvl="2" w:tplc="04090005">
+      <w:start w:val="1"/>
+      <w:numFmt w:val="bullet"/>
+      <w:lvlText w:val=""/>
+      <w:lvlJc w:val="left"/>
+      <w:pPr>
+        <w:ind w:left="2160" w:hanging="360"/>
+      </w:pPr>
+      <w:rPr>
+        <w:rFonts w:ascii="Wingdings" w:hAnsi="Wingdings" w:hint="default"/>
+      </w:rPr>
+    </w:lvl>
+    <w:lvl w:ilvl="3" w:tplc="04090001">
+      <w:start w:val="1"/>
+      <w:numFmt w:val="bullet"/>
+      <w:lvlText w:val=""/>
+      <w:lvlJc w:val="left"/>
+      <w:pPr>
+        <w:ind w:left="2880" w:hanging="360"/>
+      </w:pPr>
+      <w:rPr>
+        <w:rFonts w:ascii="Symbol" w:hAnsi="Symbol" w:hint="default"/>
+      </w:rPr>
+    </w:lvl>
+    <w:lvl w:ilvl="4" w:tplc="04090003">
+      <w:start w:val="1"/>
+      <w:numFmt w:val="bullet"/>
+      <w:lvlText w:val="o"/>
+      <w:lvlJc w:val="left"/>
+      <w:pPr>
+        <w:ind w:left="3600" w:hanging="360"/>
+      </w:pPr>
+      <w:rPr>
+        <w:rFonts w:ascii="Courier New" w:hAnsi="Courier New" w:cs="Courier New" w:hint="default"/>
+      </w:rPr>
+    </w:lvl>
+    <w:lvl w:ilvl="5" w:tplc="04090005">
+      <w:start w:val="1"/>
+      <w:numFmt w:val="bullet"/>
+      <w:lvlText w:val=""/>
+      <w:lvlJc w:val="left"/>
+      <w:pPr>
+        <w:ind w:left="4320" w:hanging="360"/>
+      </w:pPr>
+      <w:rPr>
+        <w:rFonts w:ascii="Wingdings" w:hAnsi="Wingdings" w:hint="default"/>
+      </w:rPr>
+    </w:lvl>
+    <w:lvl w:ilvl="6" w:tplc="04090001">
+      <w:start w:val="1"/>
+      <w:numFmt w:val="bullet"/>
+      <w:lvlText w:val=""/>
+      <w:lvlJc w:val="left"/>
+      <w:pPr>
+        <w:ind w:left="5040" w:hanging="360"/>
+      </w:pPr>
+      <w:rPr>
+        <w:rFonts w:ascii="Symbol" w:hAnsi="Symbol" w:hint="default"/>
+      </w:rPr>
+    </w:lvl>
+    <w:lvl w:ilvl="7" w:tplc="04090003">
+      <w:start w:val="1"/>
+      <w:numFmt w:val="bullet"/>
+      <w:lvlText w:val="o"/>
+      <w:lvlJc w:val="left"/>
+      <w:pPr>
+        <w:ind w:left="5760" w:hanging="360"/>
+      </w:pPr>
+      <w:rPr>
+        <w:rFonts w:ascii="Courier New" w:hAnsi="Courier New" w:cs="Courier New" w:hint="default"/>
+      </w:rPr>
+    </w:lvl>
+    <w:lvl w:ilvl="8" w:tplc="04090005">
+      <w:start w:val="1"/>
+      <w:numFmt w:val="bullet"/>
+      <w:lvlText w:val=""/>
+      <w:lvlJc w:val="left"/>
+      <w:pPr>
+        <w:ind w:left="6480" w:hanging="360"/>
+      </w:pPr>
+      <w:rPr>
+        <w:rFonts w:ascii="Wingdings" w:hAnsi="Wingdings" w:hint="default"/>
+      </w:rPr>
+    </w:lvl>
+  </w:abstractNum>
+  <w:abstractNum w:abstractNumId="11" w15:restartNumberingAfterBreak="0">
+    <w:nsid w:val="518D6767"/>
+    <w:multiLevelType w:val="hybridMultilevel"/>
+    <w:tmpl w:val="50485D2A"/>
+    <w:lvl w:ilvl="0" w:tplc="04090001">
+      <w:start w:val="1"/>
+      <w:numFmt w:val="bullet"/>
+      <w:lvlText w:val=""/>
+      <w:lvlJc w:val="left"/>
+      <w:pPr>
+        <w:ind w:left="720" w:hanging="360"/>
+      </w:pPr>
+      <w:rPr>
+        <w:rFonts w:ascii="Symbol" w:hAnsi="Symbol" w:hint="default"/>
+      </w:rPr>
+    </w:lvl>
+    <w:lvl w:ilvl="1" w:tplc="04090003">
+      <w:start w:val="1"/>
+      <w:numFmt w:val="bullet"/>
+      <w:lvlText w:val="o"/>
+      <w:lvlJc w:val="left"/>
+      <w:pPr>
+        <w:ind w:left="1440" w:hanging="360"/>
+      </w:pPr>
+      <w:rPr>
+        <w:rFonts w:ascii="Courier New" w:hAnsi="Courier New" w:cs="Courier New" w:hint="default"/>
+      </w:rPr>
+    </w:lvl>
+    <w:lvl w:ilvl="2" w:tplc="04090005">
+      <w:start w:val="1"/>
+      <w:numFmt w:val="bullet"/>
+      <w:lvlText w:val=""/>
+      <w:lvlJc w:val="left"/>
+      <w:pPr>
+        <w:ind w:left="2160" w:hanging="360"/>
+      </w:pPr>
+      <w:rPr>
+        <w:rFonts w:ascii="Wingdings" w:hAnsi="Wingdings" w:hint="default"/>
+      </w:rPr>
+    </w:lvl>
+    <w:lvl w:ilvl="3" w:tplc="04090001">
+      <w:start w:val="1"/>
+      <w:numFmt w:val="bullet"/>
+      <w:lvlText w:val=""/>
+      <w:lvlJc w:val="left"/>
+      <w:pPr>
+        <w:ind w:left="2880" w:hanging="360"/>
+      </w:pPr>
+      <w:rPr>
+        <w:rFonts w:ascii="Symbol" w:hAnsi="Symbol" w:hint="default"/>
+      </w:rPr>
+    </w:lvl>
+    <w:lvl w:ilvl="4" w:tplc="04090003">
+      <w:start w:val="1"/>
+      <w:numFmt w:val="bullet"/>
+      <w:lvlText w:val="o"/>
+      <w:lvlJc w:val="left"/>
+      <w:pPr>
+        <w:ind w:left="3600" w:hanging="360"/>
+      </w:pPr>
+      <w:rPr>
+        <w:rFonts w:ascii="Courier New" w:hAnsi="Courier New" w:cs="Courier New" w:hint="default"/>
+      </w:rPr>
+    </w:lvl>
+    <w:lvl w:ilvl="5" w:tplc="04090005">
+      <w:start w:val="1"/>
+      <w:numFmt w:val="bullet"/>
+      <w:lvlText w:val=""/>
+      <w:lvlJc w:val="left"/>
+      <w:pPr>
+        <w:ind w:left="4320" w:hanging="360"/>
+      </w:pPr>
+      <w:rPr>
+        <w:rFonts w:ascii="Wingdings" w:hAnsi="Wingdings" w:hint="default"/>
+      </w:rPr>
+    </w:lvl>
+    <w:lvl w:ilvl="6" w:tplc="04090001">
+      <w:start w:val="1"/>
+      <w:numFmt w:val="bullet"/>
+      <w:lvlText w:val=""/>
+      <w:lvlJc w:val="left"/>
+      <w:pPr>
+        <w:ind w:left="5040" w:hanging="360"/>
+      </w:pPr>
+      <w:rPr>
+        <w:rFonts w:ascii="Symbol" w:hAnsi="Symbol" w:hint="default"/>
+      </w:rPr>
+    </w:lvl>
+    <w:lvl w:ilvl="7" w:tplc="04090003">
+      <w:start w:val="1"/>
+      <w:numFmt w:val="bullet"/>
+      <w:lvlText w:val="o"/>
+      <w:lvlJc w:val="left"/>
+      <w:pPr>
+        <w:ind w:left="5760" w:hanging="360"/>
+      </w:pPr>
+      <w:rPr>
+        <w:rFonts w:ascii="Courier New" w:hAnsi="Courier New" w:cs="Courier New" w:hint="default"/>
+      </w:rPr>
+    </w:lvl>
+    <w:lvl w:ilvl="8" w:tplc="04090005">
+      <w:start w:val="1"/>
+      <w:numFmt w:val="bullet"/>
+      <w:lvlText w:val=""/>
+      <w:lvlJc w:val="left"/>
+      <w:pPr>
+        <w:ind w:left="6480" w:hanging="360"/>
+      </w:pPr>
+      <w:rPr>
+        <w:rFonts w:ascii="Wingdings" w:hAnsi="Wingdings" w:hint="default"/>
+      </w:rPr>
+    </w:lvl>
+  </w:abstractNum>
+  <w:abstractNum w:abstractNumId="12" w15:restartNumberingAfterBreak="0">
     <w:nsid w:val="63D24237"/>
     <w:multiLevelType w:val="hybridMultilevel"/>
     <w:tmpl w:val="EE9EC092"/>
@@ -1966,7 +3893,7 @@
       </w:pPr>
     </w:lvl>
   </w:abstractNum>
-  <w:abstractNum w:abstractNumId="2" w15:restartNumberingAfterBreak="0">
+  <w:abstractNum w:abstractNumId="13" w15:restartNumberingAfterBreak="0">
     <w:nsid w:val="6ED77FE0"/>
     <w:multiLevelType w:val="multilevel"/>
     <w:tmpl w:val="29CA867A"/>
@@ -2080,10 +4007,10 @@
     </w:lvl>
   </w:abstractNum>
   <w:num w:numId="1" w16cid:durableId="2101441593">
-    <w:abstractNumId w:val="2"/>
+    <w:abstractNumId w:val="13"/>
   </w:num>
   <w:num w:numId="2" w16cid:durableId="391118865">
-    <w:abstractNumId w:val="1"/>
+    <w:abstractNumId w:val="12"/>
     <w:lvlOverride w:ilvl="0">
       <w:startOverride w:val="1"/>
     </w:lvlOverride>
@@ -2113,9 +4040,135 @@
     </w:lvlOverride>
   </w:num>
   <w:num w:numId="3" w16cid:durableId="1050542305">
-    <w:abstractNumId w:val="1"/>
+    <w:abstractNumId w:val="12"/>
   </w:num>
   <w:num w:numId="4" w16cid:durableId="1309936361">
+    <w:abstractNumId w:val="9"/>
+  </w:num>
+  <w:num w:numId="5" w16cid:durableId="1462768950">
+    <w:abstractNumId w:val="6"/>
+    <w:lvlOverride w:ilvl="0"/>
+    <w:lvlOverride w:ilvl="1"/>
+    <w:lvlOverride w:ilvl="2"/>
+    <w:lvlOverride w:ilvl="3"/>
+    <w:lvlOverride w:ilvl="4"/>
+    <w:lvlOverride w:ilvl="5"/>
+    <w:lvlOverride w:ilvl="6"/>
+    <w:lvlOverride w:ilvl="7"/>
+    <w:lvlOverride w:ilvl="8"/>
+  </w:num>
+  <w:num w:numId="6" w16cid:durableId="1409419835">
+    <w:abstractNumId w:val="11"/>
+    <w:lvlOverride w:ilvl="0"/>
+    <w:lvlOverride w:ilvl="1"/>
+    <w:lvlOverride w:ilvl="2"/>
+    <w:lvlOverride w:ilvl="3"/>
+    <w:lvlOverride w:ilvl="4"/>
+    <w:lvlOverride w:ilvl="5"/>
+    <w:lvlOverride w:ilvl="6"/>
+    <w:lvlOverride w:ilvl="7"/>
+    <w:lvlOverride w:ilvl="8"/>
+  </w:num>
+  <w:num w:numId="7" w16cid:durableId="2132940216">
+    <w:abstractNumId w:val="1"/>
+    <w:lvlOverride w:ilvl="0"/>
+    <w:lvlOverride w:ilvl="1"/>
+    <w:lvlOverride w:ilvl="2"/>
+    <w:lvlOverride w:ilvl="3"/>
+    <w:lvlOverride w:ilvl="4"/>
+    <w:lvlOverride w:ilvl="5"/>
+    <w:lvlOverride w:ilvl="6"/>
+    <w:lvlOverride w:ilvl="7"/>
+    <w:lvlOverride w:ilvl="8"/>
+  </w:num>
+  <w:num w:numId="8" w16cid:durableId="818377125">
+    <w:abstractNumId w:val="8"/>
+    <w:lvlOverride w:ilvl="0"/>
+    <w:lvlOverride w:ilvl="1"/>
+    <w:lvlOverride w:ilvl="2"/>
+    <w:lvlOverride w:ilvl="3"/>
+    <w:lvlOverride w:ilvl="4"/>
+    <w:lvlOverride w:ilvl="5"/>
+    <w:lvlOverride w:ilvl="6"/>
+    <w:lvlOverride w:ilvl="7"/>
+    <w:lvlOverride w:ilvl="8"/>
+  </w:num>
+  <w:num w:numId="9" w16cid:durableId="1595553908">
+    <w:abstractNumId w:val="3"/>
+    <w:lvlOverride w:ilvl="0"/>
+    <w:lvlOverride w:ilvl="1"/>
+    <w:lvlOverride w:ilvl="2"/>
+    <w:lvlOverride w:ilvl="3"/>
+    <w:lvlOverride w:ilvl="4"/>
+    <w:lvlOverride w:ilvl="5"/>
+    <w:lvlOverride w:ilvl="6"/>
+    <w:lvlOverride w:ilvl="7"/>
+    <w:lvlOverride w:ilvl="8"/>
+  </w:num>
+  <w:num w:numId="10" w16cid:durableId="1267270968">
+    <w:abstractNumId w:val="7"/>
+    <w:lvlOverride w:ilvl="0"/>
+    <w:lvlOverride w:ilvl="1"/>
+    <w:lvlOverride w:ilvl="2"/>
+    <w:lvlOverride w:ilvl="3"/>
+    <w:lvlOverride w:ilvl="4"/>
+    <w:lvlOverride w:ilvl="5"/>
+    <w:lvlOverride w:ilvl="6"/>
+    <w:lvlOverride w:ilvl="7"/>
+    <w:lvlOverride w:ilvl="8"/>
+  </w:num>
+  <w:num w:numId="11" w16cid:durableId="1760828929">
+    <w:abstractNumId w:val="2"/>
+    <w:lvlOverride w:ilvl="0"/>
+    <w:lvlOverride w:ilvl="1"/>
+    <w:lvlOverride w:ilvl="2"/>
+    <w:lvlOverride w:ilvl="3"/>
+    <w:lvlOverride w:ilvl="4"/>
+    <w:lvlOverride w:ilvl="5"/>
+    <w:lvlOverride w:ilvl="6"/>
+    <w:lvlOverride w:ilvl="7"/>
+    <w:lvlOverride w:ilvl="8"/>
+  </w:num>
+  <w:num w:numId="12" w16cid:durableId="308486384">
+    <w:abstractNumId w:val="0"/>
+    <w:lvlOverride w:ilvl="0"/>
+    <w:lvlOverride w:ilvl="1"/>
+    <w:lvlOverride w:ilvl="2"/>
+    <w:lvlOverride w:ilvl="3"/>
+    <w:lvlOverride w:ilvl="4"/>
+    <w:lvlOverride w:ilvl="5"/>
+    <w:lvlOverride w:ilvl="6"/>
+    <w:lvlOverride w:ilvl="7"/>
+    <w:lvlOverride w:ilvl="8"/>
+  </w:num>
+  <w:num w:numId="13" w16cid:durableId="1644774358">
+    <w:abstractNumId w:val="10"/>
+    <w:lvlOverride w:ilvl="0"/>
+    <w:lvlOverride w:ilvl="1"/>
+    <w:lvlOverride w:ilvl="2"/>
+    <w:lvlOverride w:ilvl="3"/>
+    <w:lvlOverride w:ilvl="4"/>
+    <w:lvlOverride w:ilvl="5"/>
+    <w:lvlOverride w:ilvl="6"/>
+    <w:lvlOverride w:ilvl="7"/>
+    <w:lvlOverride w:ilvl="8"/>
+  </w:num>
+  <w:num w:numId="14" w16cid:durableId="450786662">
+    <w:abstractNumId w:val="4"/>
+    <w:lvlOverride w:ilvl="0"/>
+    <w:lvlOverride w:ilvl="1"/>
+    <w:lvlOverride w:ilvl="2"/>
+    <w:lvlOverride w:ilvl="3"/>
+    <w:lvlOverride w:ilvl="4"/>
+    <w:lvlOverride w:ilvl="5"/>
+    <w:lvlOverride w:ilvl="6"/>
+    <w:lvlOverride w:ilvl="7"/>
+    <w:lvlOverride w:ilvl="8"/>
+  </w:num>
+  <w:num w:numId="15" w16cid:durableId="1981224562">
+    <w:abstractNumId w:val="5"/>
+  </w:num>
+  <w:num w:numId="16" w16cid:durableId="460923358">
     <w:abstractNumId w:val="0"/>
   </w:num>
 </w:numbering>

</xml_diff>